<commit_message>
Commit at completion of Q4 Quarterly Report
</commit_message>
<xml_diff>
--- a/quarterly_reports/Brad_Link2Care Quarterly Agenda Q3_2020.docx
+++ b/quarterly_reports/Brad_Link2Care Quarterly Agenda Q3_2020.docx
@@ -1,6 +1,6 @@
 
 <file path=word/document.xml><?xml version="1.0" encoding="utf-8"?>
-<w:document xmlns:wpc="http://schemas.microsoft.com/office/word/2010/wordprocessingCanvas" xmlns:cx="http://schemas.microsoft.com/office/drawing/2014/chartex" xmlns:cx1="http://schemas.microsoft.com/office/drawing/2015/9/8/chartex" xmlns:cx2="http://schemas.microsoft.com/office/drawing/2015/10/21/chartex" xmlns:cx3="http://schemas.microsoft.com/office/drawing/2016/5/9/chartex" xmlns:cx4="http://schemas.microsoft.com/office/drawing/2016/5/10/chartex" xmlns:cx5="http://schemas.microsoft.com/office/drawing/2016/5/11/chartex" xmlns:cx6="http://schemas.microsoft.com/office/drawing/2016/5/12/chartex" xmlns:cx7="http://schemas.microsoft.com/office/drawing/2016/5/13/chartex" xmlns:cx8="http://schemas.microsoft.com/office/drawing/2016/5/14/chartex" xmlns:mc="http://schemas.openxmlformats.org/markup-compatibility/2006" xmlns:aink="http://schemas.microsoft.com/office/drawing/2016/ink" xmlns:am3d="http://schemas.microsoft.com/office/drawing/2017/model3d" xmlns:o="urn:schemas-microsoft-com:office:office" xmlns:r="http://schemas.openxmlformats.org/officeDocument/2006/relationships" xmlns:m="http://schemas.openxmlformats.org/officeDocument/2006/math" xmlns:v="urn:schemas-microsoft-com:vml" xmlns:wp14="http://schemas.microsoft.com/office/word/2010/wordprocessingDrawing" xmlns:wp="http://schemas.openxmlformats.org/drawingml/2006/wordprocessingDrawing" xmlns:w10="urn:schemas-microsoft-com:office:word" xmlns:w="http://schemas.openxmlformats.org/wordprocessingml/2006/main" xmlns:w14="http://schemas.microsoft.com/office/word/2010/wordml" xmlns:w15="http://schemas.microsoft.com/office/word/2012/wordml" xmlns:w16cid="http://schemas.microsoft.com/office/word/2016/wordml/cid" xmlns:w16se="http://schemas.microsoft.com/office/word/2015/wordml/symex" xmlns:wpg="http://schemas.microsoft.com/office/word/2010/wordprocessingGroup" xmlns:wpi="http://schemas.microsoft.com/office/word/2010/wordprocessingInk" xmlns:wne="http://schemas.microsoft.com/office/word/2006/wordml" xmlns:wps="http://schemas.microsoft.com/office/word/2010/wordprocessingShape" mc:Ignorable="w14 w15 w16se w16cid wp14">
+<w:document xmlns:wpc="http://schemas.microsoft.com/office/word/2010/wordprocessingCanvas" xmlns:cx="http://schemas.microsoft.com/office/drawing/2014/chartex" xmlns:cx1="http://schemas.microsoft.com/office/drawing/2015/9/8/chartex" xmlns:cx2="http://schemas.microsoft.com/office/drawing/2015/10/21/chartex" xmlns:cx3="http://schemas.microsoft.com/office/drawing/2016/5/9/chartex" xmlns:cx4="http://schemas.microsoft.com/office/drawing/2016/5/10/chartex" xmlns:cx5="http://schemas.microsoft.com/office/drawing/2016/5/11/chartex" xmlns:cx6="http://schemas.microsoft.com/office/drawing/2016/5/12/chartex" xmlns:cx7="http://schemas.microsoft.com/office/drawing/2016/5/13/chartex" xmlns:cx8="http://schemas.microsoft.com/office/drawing/2016/5/14/chartex" xmlns:mc="http://schemas.openxmlformats.org/markup-compatibility/2006" xmlns:aink="http://schemas.microsoft.com/office/drawing/2016/ink" xmlns:am3d="http://schemas.microsoft.com/office/drawing/2017/model3d" xmlns:o="urn:schemas-microsoft-com:office:office" xmlns:r="http://schemas.openxmlformats.org/officeDocument/2006/relationships" xmlns:m="http://schemas.openxmlformats.org/officeDocument/2006/math" xmlns:v="urn:schemas-microsoft-com:vml" xmlns:wp14="http://schemas.microsoft.com/office/word/2010/wordprocessingDrawing" xmlns:wp="http://schemas.openxmlformats.org/drawingml/2006/wordprocessingDrawing" xmlns:w10="urn:schemas-microsoft-com:office:word" xmlns:w="http://schemas.openxmlformats.org/wordprocessingml/2006/main" xmlns:w14="http://schemas.microsoft.com/office/word/2010/wordml" xmlns:w15="http://schemas.microsoft.com/office/word/2012/wordml" xmlns:w16cex="http://schemas.microsoft.com/office/word/2018/wordml/cex" xmlns:w16cid="http://schemas.microsoft.com/office/word/2016/wordml/cid" xmlns:w16="http://schemas.microsoft.com/office/word/2018/wordml" xmlns:w16se="http://schemas.microsoft.com/office/word/2015/wordml/symex" xmlns:wpg="http://schemas.microsoft.com/office/word/2010/wordprocessingGroup" xmlns:wpi="http://schemas.microsoft.com/office/word/2010/wordprocessingInk" xmlns:wne="http://schemas.microsoft.com/office/word/2006/wordml" xmlns:wps="http://schemas.microsoft.com/office/word/2010/wordprocessingShape" mc:Ignorable="w14 w15 w16se w16cid w16 w16cex wp14">
   <w:body>
     <w:p>
       <w:pPr>
@@ -265,7 +265,6 @@
                 <w15:appearance w15:val="hidden"/>
                 <w:text/>
               </w:sdtPr>
-              <w:sdtEndPr/>
               <w:sdtContent>
                 <w:r>
                   <w:rPr>
@@ -313,7 +312,6 @@
               <w15:appearance w15:val="hidden"/>
               <w:text/>
             </w:sdtPr>
-            <w:sdtEndPr/>
             <w:sdtContent>
               <w:p>
                 <w:pPr>
@@ -16403,8 +16401,6 @@
                 <w:sz w:val="22"/>
               </w:rPr>
             </w:pPr>
-            <w:bookmarkStart w:id="12" w:name="_GoBack"/>
-            <w:bookmarkEnd w:id="12"/>
             <w:r>
               <w:rPr>
                 <w:rFonts w:ascii="Times New Roman" w:eastAsia="Times New Roman" w:hAnsi="Times New Roman" w:cs="Times New Roman"/>
@@ -19053,12 +19049,12 @@
       <w:r>
         <w:br w:type="page"/>
       </w:r>
-      <w:bookmarkStart w:id="13" w:name="_Toc42615794"/>
+      <w:bookmarkStart w:id="12" w:name="_Toc42615794"/>
       <w:r>
         <w:lastRenderedPageBreak/>
         <w:t>Recruitment</w:t>
       </w:r>
-      <w:bookmarkEnd w:id="13"/>
+      <w:bookmarkEnd w:id="12"/>
     </w:p>
     <w:p>
       <w:pPr>
@@ -19939,7 +19935,7 @@
 </file>
 
 <file path=word/endnotes.xml><?xml version="1.0" encoding="utf-8"?>
-<w:endnotes xmlns:wpc="http://schemas.microsoft.com/office/word/2010/wordprocessingCanvas" xmlns:cx="http://schemas.microsoft.com/office/drawing/2014/chartex" xmlns:cx1="http://schemas.microsoft.com/office/drawing/2015/9/8/chartex" xmlns:cx2="http://schemas.microsoft.com/office/drawing/2015/10/21/chartex" xmlns:cx3="http://schemas.microsoft.com/office/drawing/2016/5/9/chartex" xmlns:cx4="http://schemas.microsoft.com/office/drawing/2016/5/10/chartex" xmlns:cx5="http://schemas.microsoft.com/office/drawing/2016/5/11/chartex" xmlns:cx6="http://schemas.microsoft.com/office/drawing/2016/5/12/chartex" xmlns:cx7="http://schemas.microsoft.com/office/drawing/2016/5/13/chartex" xmlns:cx8="http://schemas.microsoft.com/office/drawing/2016/5/14/chartex" xmlns:mc="http://schemas.openxmlformats.org/markup-compatibility/2006" xmlns:aink="http://schemas.microsoft.com/office/drawing/2016/ink" xmlns:am3d="http://schemas.microsoft.com/office/drawing/2017/model3d" xmlns:o="urn:schemas-microsoft-com:office:office" xmlns:r="http://schemas.openxmlformats.org/officeDocument/2006/relationships" xmlns:m="http://schemas.openxmlformats.org/officeDocument/2006/math" xmlns:v="urn:schemas-microsoft-com:vml" xmlns:wp14="http://schemas.microsoft.com/office/word/2010/wordprocessingDrawing" xmlns:wp="http://schemas.openxmlformats.org/drawingml/2006/wordprocessingDrawing" xmlns:w10="urn:schemas-microsoft-com:office:word" xmlns:w="http://schemas.openxmlformats.org/wordprocessingml/2006/main" xmlns:w14="http://schemas.microsoft.com/office/word/2010/wordml" xmlns:w15="http://schemas.microsoft.com/office/word/2012/wordml" xmlns:w16cid="http://schemas.microsoft.com/office/word/2016/wordml/cid" xmlns:w16se="http://schemas.microsoft.com/office/word/2015/wordml/symex" xmlns:wpg="http://schemas.microsoft.com/office/word/2010/wordprocessingGroup" xmlns:wpi="http://schemas.microsoft.com/office/word/2010/wordprocessingInk" xmlns:wne="http://schemas.microsoft.com/office/word/2006/wordml" xmlns:wps="http://schemas.microsoft.com/office/word/2010/wordprocessingShape" mc:Ignorable="w14 w15 w16se w16cid wp14">
+<w:endnotes xmlns:wpc="http://schemas.microsoft.com/office/word/2010/wordprocessingCanvas" xmlns:cx="http://schemas.microsoft.com/office/drawing/2014/chartex" xmlns:cx1="http://schemas.microsoft.com/office/drawing/2015/9/8/chartex" xmlns:cx2="http://schemas.microsoft.com/office/drawing/2015/10/21/chartex" xmlns:cx3="http://schemas.microsoft.com/office/drawing/2016/5/9/chartex" xmlns:cx4="http://schemas.microsoft.com/office/drawing/2016/5/10/chartex" xmlns:cx5="http://schemas.microsoft.com/office/drawing/2016/5/11/chartex" xmlns:cx6="http://schemas.microsoft.com/office/drawing/2016/5/12/chartex" xmlns:cx7="http://schemas.microsoft.com/office/drawing/2016/5/13/chartex" xmlns:cx8="http://schemas.microsoft.com/office/drawing/2016/5/14/chartex" xmlns:mc="http://schemas.openxmlformats.org/markup-compatibility/2006" xmlns:aink="http://schemas.microsoft.com/office/drawing/2016/ink" xmlns:am3d="http://schemas.microsoft.com/office/drawing/2017/model3d" xmlns:o="urn:schemas-microsoft-com:office:office" xmlns:r="http://schemas.openxmlformats.org/officeDocument/2006/relationships" xmlns:m="http://schemas.openxmlformats.org/officeDocument/2006/math" xmlns:v="urn:schemas-microsoft-com:vml" xmlns:wp14="http://schemas.microsoft.com/office/word/2010/wordprocessingDrawing" xmlns:wp="http://schemas.openxmlformats.org/drawingml/2006/wordprocessingDrawing" xmlns:w10="urn:schemas-microsoft-com:office:word" xmlns:w="http://schemas.openxmlformats.org/wordprocessingml/2006/main" xmlns:w14="http://schemas.microsoft.com/office/word/2010/wordml" xmlns:w15="http://schemas.microsoft.com/office/word/2012/wordml" xmlns:w16cex="http://schemas.microsoft.com/office/word/2018/wordml/cex" xmlns:w16cid="http://schemas.microsoft.com/office/word/2016/wordml/cid" xmlns:w16="http://schemas.microsoft.com/office/word/2018/wordml" xmlns:w16se="http://schemas.microsoft.com/office/word/2015/wordml/symex" xmlns:wpg="http://schemas.microsoft.com/office/word/2010/wordprocessingGroup" xmlns:wpi="http://schemas.microsoft.com/office/word/2010/wordprocessingInk" xmlns:wne="http://schemas.microsoft.com/office/word/2006/wordml" xmlns:wps="http://schemas.microsoft.com/office/word/2010/wordprocessingShape" mc:Ignorable="w14 w15 w16se w16cid w16 w16cex wp14">
   <w:endnote w:type="separator" w:id="-1">
     <w:p>
       <w:pPr>
@@ -19970,7 +19966,7 @@
 </file>
 
 <file path=word/footer1.xml><?xml version="1.0" encoding="utf-8"?>
-<w:ftr xmlns:wpc="http://schemas.microsoft.com/office/word/2010/wordprocessingCanvas" xmlns:cx="http://schemas.microsoft.com/office/drawing/2014/chartex" xmlns:cx1="http://schemas.microsoft.com/office/drawing/2015/9/8/chartex" xmlns:cx2="http://schemas.microsoft.com/office/drawing/2015/10/21/chartex" xmlns:cx3="http://schemas.microsoft.com/office/drawing/2016/5/9/chartex" xmlns:cx4="http://schemas.microsoft.com/office/drawing/2016/5/10/chartex" xmlns:cx5="http://schemas.microsoft.com/office/drawing/2016/5/11/chartex" xmlns:cx6="http://schemas.microsoft.com/office/drawing/2016/5/12/chartex" xmlns:cx7="http://schemas.microsoft.com/office/drawing/2016/5/13/chartex" xmlns:cx8="http://schemas.microsoft.com/office/drawing/2016/5/14/chartex" xmlns:mc="http://schemas.openxmlformats.org/markup-compatibility/2006" xmlns:aink="http://schemas.microsoft.com/office/drawing/2016/ink" xmlns:am3d="http://schemas.microsoft.com/office/drawing/2017/model3d" xmlns:o="urn:schemas-microsoft-com:office:office" xmlns:r="http://schemas.openxmlformats.org/officeDocument/2006/relationships" xmlns:m="http://schemas.openxmlformats.org/officeDocument/2006/math" xmlns:v="urn:schemas-microsoft-com:vml" xmlns:wp14="http://schemas.microsoft.com/office/word/2010/wordprocessingDrawing" xmlns:wp="http://schemas.openxmlformats.org/drawingml/2006/wordprocessingDrawing" xmlns:w10="urn:schemas-microsoft-com:office:word" xmlns:w="http://schemas.openxmlformats.org/wordprocessingml/2006/main" xmlns:w14="http://schemas.microsoft.com/office/word/2010/wordml" xmlns:w15="http://schemas.microsoft.com/office/word/2012/wordml" xmlns:w16cid="http://schemas.microsoft.com/office/word/2016/wordml/cid" xmlns:w16se="http://schemas.microsoft.com/office/word/2015/wordml/symex" xmlns:wpg="http://schemas.microsoft.com/office/word/2010/wordprocessingGroup" xmlns:wpi="http://schemas.microsoft.com/office/word/2010/wordprocessingInk" xmlns:wne="http://schemas.microsoft.com/office/word/2006/wordml" xmlns:wps="http://schemas.microsoft.com/office/word/2010/wordprocessingShape" mc:Ignorable="w14 w15 w16se w16cid wp14">
+<w:ftr xmlns:wpc="http://schemas.microsoft.com/office/word/2010/wordprocessingCanvas" xmlns:cx="http://schemas.microsoft.com/office/drawing/2014/chartex" xmlns:cx1="http://schemas.microsoft.com/office/drawing/2015/9/8/chartex" xmlns:cx2="http://schemas.microsoft.com/office/drawing/2015/10/21/chartex" xmlns:cx3="http://schemas.microsoft.com/office/drawing/2016/5/9/chartex" xmlns:cx4="http://schemas.microsoft.com/office/drawing/2016/5/10/chartex" xmlns:cx5="http://schemas.microsoft.com/office/drawing/2016/5/11/chartex" xmlns:cx6="http://schemas.microsoft.com/office/drawing/2016/5/12/chartex" xmlns:cx7="http://schemas.microsoft.com/office/drawing/2016/5/13/chartex" xmlns:cx8="http://schemas.microsoft.com/office/drawing/2016/5/14/chartex" xmlns:mc="http://schemas.openxmlformats.org/markup-compatibility/2006" xmlns:aink="http://schemas.microsoft.com/office/drawing/2016/ink" xmlns:am3d="http://schemas.microsoft.com/office/drawing/2017/model3d" xmlns:o="urn:schemas-microsoft-com:office:office" xmlns:r="http://schemas.openxmlformats.org/officeDocument/2006/relationships" xmlns:m="http://schemas.openxmlformats.org/officeDocument/2006/math" xmlns:v="urn:schemas-microsoft-com:vml" xmlns:wp14="http://schemas.microsoft.com/office/word/2010/wordprocessingDrawing" xmlns:wp="http://schemas.openxmlformats.org/drawingml/2006/wordprocessingDrawing" xmlns:w10="urn:schemas-microsoft-com:office:word" xmlns:w="http://schemas.openxmlformats.org/wordprocessingml/2006/main" xmlns:w14="http://schemas.microsoft.com/office/word/2010/wordml" xmlns:w15="http://schemas.microsoft.com/office/word/2012/wordml" xmlns:w16cex="http://schemas.microsoft.com/office/word/2018/wordml/cex" xmlns:w16cid="http://schemas.microsoft.com/office/word/2016/wordml/cid" xmlns:w16="http://schemas.microsoft.com/office/word/2018/wordml" xmlns:w16se="http://schemas.microsoft.com/office/word/2015/wordml/symex" xmlns:wpg="http://schemas.microsoft.com/office/word/2010/wordprocessingGroup" xmlns:wpi="http://schemas.microsoft.com/office/word/2010/wordprocessingInk" xmlns:wne="http://schemas.microsoft.com/office/word/2006/wordml" xmlns:wps="http://schemas.microsoft.com/office/word/2010/wordprocessingShape" mc:Ignorable="w14 w15 w16se w16cid w16 w16cex wp14">
   <w:p>
     <w:pPr>
       <w:pStyle w:val="Footer"/>
@@ -20032,7 +20028,7 @@
 </file>
 
 <file path=word/footer2.xml><?xml version="1.0" encoding="utf-8"?>
-<w:ftr xmlns:wpc="http://schemas.microsoft.com/office/word/2010/wordprocessingCanvas" xmlns:cx="http://schemas.microsoft.com/office/drawing/2014/chartex" xmlns:cx1="http://schemas.microsoft.com/office/drawing/2015/9/8/chartex" xmlns:cx2="http://schemas.microsoft.com/office/drawing/2015/10/21/chartex" xmlns:cx3="http://schemas.microsoft.com/office/drawing/2016/5/9/chartex" xmlns:cx4="http://schemas.microsoft.com/office/drawing/2016/5/10/chartex" xmlns:cx5="http://schemas.microsoft.com/office/drawing/2016/5/11/chartex" xmlns:cx6="http://schemas.microsoft.com/office/drawing/2016/5/12/chartex" xmlns:cx7="http://schemas.microsoft.com/office/drawing/2016/5/13/chartex" xmlns:cx8="http://schemas.microsoft.com/office/drawing/2016/5/14/chartex" xmlns:mc="http://schemas.openxmlformats.org/markup-compatibility/2006" xmlns:aink="http://schemas.microsoft.com/office/drawing/2016/ink" xmlns:am3d="http://schemas.microsoft.com/office/drawing/2017/model3d" xmlns:o="urn:schemas-microsoft-com:office:office" xmlns:r="http://schemas.openxmlformats.org/officeDocument/2006/relationships" xmlns:m="http://schemas.openxmlformats.org/officeDocument/2006/math" xmlns:v="urn:schemas-microsoft-com:vml" xmlns:wp14="http://schemas.microsoft.com/office/word/2010/wordprocessingDrawing" xmlns:wp="http://schemas.openxmlformats.org/drawingml/2006/wordprocessingDrawing" xmlns:w10="urn:schemas-microsoft-com:office:word" xmlns:w="http://schemas.openxmlformats.org/wordprocessingml/2006/main" xmlns:w14="http://schemas.microsoft.com/office/word/2010/wordml" xmlns:w15="http://schemas.microsoft.com/office/word/2012/wordml" xmlns:w16cid="http://schemas.microsoft.com/office/word/2016/wordml/cid" xmlns:w16se="http://schemas.microsoft.com/office/word/2015/wordml/symex" xmlns:wpg="http://schemas.microsoft.com/office/word/2010/wordprocessingGroup" xmlns:wpi="http://schemas.microsoft.com/office/word/2010/wordprocessingInk" xmlns:wne="http://schemas.microsoft.com/office/word/2006/wordml" xmlns:wps="http://schemas.microsoft.com/office/word/2010/wordprocessingShape" mc:Ignorable="w14 w15 w16se w16cid wp14">
+<w:ftr xmlns:wpc="http://schemas.microsoft.com/office/word/2010/wordprocessingCanvas" xmlns:cx="http://schemas.microsoft.com/office/drawing/2014/chartex" xmlns:cx1="http://schemas.microsoft.com/office/drawing/2015/9/8/chartex" xmlns:cx2="http://schemas.microsoft.com/office/drawing/2015/10/21/chartex" xmlns:cx3="http://schemas.microsoft.com/office/drawing/2016/5/9/chartex" xmlns:cx4="http://schemas.microsoft.com/office/drawing/2016/5/10/chartex" xmlns:cx5="http://schemas.microsoft.com/office/drawing/2016/5/11/chartex" xmlns:cx6="http://schemas.microsoft.com/office/drawing/2016/5/12/chartex" xmlns:cx7="http://schemas.microsoft.com/office/drawing/2016/5/13/chartex" xmlns:cx8="http://schemas.microsoft.com/office/drawing/2016/5/14/chartex" xmlns:mc="http://schemas.openxmlformats.org/markup-compatibility/2006" xmlns:aink="http://schemas.microsoft.com/office/drawing/2016/ink" xmlns:am3d="http://schemas.microsoft.com/office/drawing/2017/model3d" xmlns:o="urn:schemas-microsoft-com:office:office" xmlns:r="http://schemas.openxmlformats.org/officeDocument/2006/relationships" xmlns:m="http://schemas.openxmlformats.org/officeDocument/2006/math" xmlns:v="urn:schemas-microsoft-com:vml" xmlns:wp14="http://schemas.microsoft.com/office/word/2010/wordprocessingDrawing" xmlns:wp="http://schemas.openxmlformats.org/drawingml/2006/wordprocessingDrawing" xmlns:w10="urn:schemas-microsoft-com:office:word" xmlns:w="http://schemas.openxmlformats.org/wordprocessingml/2006/main" xmlns:w14="http://schemas.microsoft.com/office/word/2010/wordml" xmlns:w15="http://schemas.microsoft.com/office/word/2012/wordml" xmlns:w16cex="http://schemas.microsoft.com/office/word/2018/wordml/cex" xmlns:w16cid="http://schemas.microsoft.com/office/word/2016/wordml/cid" xmlns:w16="http://schemas.microsoft.com/office/word/2018/wordml" xmlns:w16se="http://schemas.microsoft.com/office/word/2015/wordml/symex" xmlns:wpg="http://schemas.microsoft.com/office/word/2010/wordprocessingGroup" xmlns:wpi="http://schemas.microsoft.com/office/word/2010/wordprocessingInk" xmlns:wne="http://schemas.microsoft.com/office/word/2006/wordml" xmlns:wps="http://schemas.microsoft.com/office/word/2010/wordprocessingShape" mc:Ignorable="w14 w15 w16se w16cid w16 w16cex wp14">
   <w:p>
     <w:pPr>
       <w:pStyle w:val="Footer"/>
@@ -20096,7 +20092,7 @@
 </file>
 
 <file path=word/footnotes.xml><?xml version="1.0" encoding="utf-8"?>
-<w:footnotes xmlns:wpc="http://schemas.microsoft.com/office/word/2010/wordprocessingCanvas" xmlns:cx="http://schemas.microsoft.com/office/drawing/2014/chartex" xmlns:cx1="http://schemas.microsoft.com/office/drawing/2015/9/8/chartex" xmlns:cx2="http://schemas.microsoft.com/office/drawing/2015/10/21/chartex" xmlns:cx3="http://schemas.microsoft.com/office/drawing/2016/5/9/chartex" xmlns:cx4="http://schemas.microsoft.com/office/drawing/2016/5/10/chartex" xmlns:cx5="http://schemas.microsoft.com/office/drawing/2016/5/11/chartex" xmlns:cx6="http://schemas.microsoft.com/office/drawing/2016/5/12/chartex" xmlns:cx7="http://schemas.microsoft.com/office/drawing/2016/5/13/chartex" xmlns:cx8="http://schemas.microsoft.com/office/drawing/2016/5/14/chartex" xmlns:mc="http://schemas.openxmlformats.org/markup-compatibility/2006" xmlns:aink="http://schemas.microsoft.com/office/drawing/2016/ink" xmlns:am3d="http://schemas.microsoft.com/office/drawing/2017/model3d" xmlns:o="urn:schemas-microsoft-com:office:office" xmlns:r="http://schemas.openxmlformats.org/officeDocument/2006/relationships" xmlns:m="http://schemas.openxmlformats.org/officeDocument/2006/math" xmlns:v="urn:schemas-microsoft-com:vml" xmlns:wp14="http://schemas.microsoft.com/office/word/2010/wordprocessingDrawing" xmlns:wp="http://schemas.openxmlformats.org/drawingml/2006/wordprocessingDrawing" xmlns:w10="urn:schemas-microsoft-com:office:word" xmlns:w="http://schemas.openxmlformats.org/wordprocessingml/2006/main" xmlns:w14="http://schemas.microsoft.com/office/word/2010/wordml" xmlns:w15="http://schemas.microsoft.com/office/word/2012/wordml" xmlns:w16cid="http://schemas.microsoft.com/office/word/2016/wordml/cid" xmlns:w16se="http://schemas.microsoft.com/office/word/2015/wordml/symex" xmlns:wpg="http://schemas.microsoft.com/office/word/2010/wordprocessingGroup" xmlns:wpi="http://schemas.microsoft.com/office/word/2010/wordprocessingInk" xmlns:wne="http://schemas.microsoft.com/office/word/2006/wordml" xmlns:wps="http://schemas.microsoft.com/office/word/2010/wordprocessingShape" mc:Ignorable="w14 w15 w16se w16cid wp14">
+<w:footnotes xmlns:wpc="http://schemas.microsoft.com/office/word/2010/wordprocessingCanvas" xmlns:cx="http://schemas.microsoft.com/office/drawing/2014/chartex" xmlns:cx1="http://schemas.microsoft.com/office/drawing/2015/9/8/chartex" xmlns:cx2="http://schemas.microsoft.com/office/drawing/2015/10/21/chartex" xmlns:cx3="http://schemas.microsoft.com/office/drawing/2016/5/9/chartex" xmlns:cx4="http://schemas.microsoft.com/office/drawing/2016/5/10/chartex" xmlns:cx5="http://schemas.microsoft.com/office/drawing/2016/5/11/chartex" xmlns:cx6="http://schemas.microsoft.com/office/drawing/2016/5/12/chartex" xmlns:cx7="http://schemas.microsoft.com/office/drawing/2016/5/13/chartex" xmlns:cx8="http://schemas.microsoft.com/office/drawing/2016/5/14/chartex" xmlns:mc="http://schemas.openxmlformats.org/markup-compatibility/2006" xmlns:aink="http://schemas.microsoft.com/office/drawing/2016/ink" xmlns:am3d="http://schemas.microsoft.com/office/drawing/2017/model3d" xmlns:o="urn:schemas-microsoft-com:office:office" xmlns:r="http://schemas.openxmlformats.org/officeDocument/2006/relationships" xmlns:m="http://schemas.openxmlformats.org/officeDocument/2006/math" xmlns:v="urn:schemas-microsoft-com:vml" xmlns:wp14="http://schemas.microsoft.com/office/word/2010/wordprocessingDrawing" xmlns:wp="http://schemas.openxmlformats.org/drawingml/2006/wordprocessingDrawing" xmlns:w10="urn:schemas-microsoft-com:office:word" xmlns:w="http://schemas.openxmlformats.org/wordprocessingml/2006/main" xmlns:w14="http://schemas.microsoft.com/office/word/2010/wordml" xmlns:w15="http://schemas.microsoft.com/office/word/2012/wordml" xmlns:w16cex="http://schemas.microsoft.com/office/word/2018/wordml/cex" xmlns:w16cid="http://schemas.microsoft.com/office/word/2016/wordml/cid" xmlns:w16="http://schemas.microsoft.com/office/word/2018/wordml" xmlns:w16se="http://schemas.microsoft.com/office/word/2015/wordml/symex" xmlns:wpg="http://schemas.microsoft.com/office/word/2010/wordprocessingGroup" xmlns:wpi="http://schemas.microsoft.com/office/word/2010/wordprocessingInk" xmlns:wne="http://schemas.microsoft.com/office/word/2006/wordml" xmlns:wps="http://schemas.microsoft.com/office/word/2010/wordprocessingShape" mc:Ignorable="w14 w15 w16se w16cid w16 w16cex wp14">
   <w:footnote w:type="separator" w:id="-1">
     <w:p>
       <w:pPr>
@@ -20127,7 +20123,7 @@
 </file>
 
 <file path=word/header1.xml><?xml version="1.0" encoding="utf-8"?>
-<w:hdr xmlns:wpc="http://schemas.microsoft.com/office/word/2010/wordprocessingCanvas" xmlns:cx="http://schemas.microsoft.com/office/drawing/2014/chartex" xmlns:cx1="http://schemas.microsoft.com/office/drawing/2015/9/8/chartex" xmlns:cx2="http://schemas.microsoft.com/office/drawing/2015/10/21/chartex" xmlns:cx3="http://schemas.microsoft.com/office/drawing/2016/5/9/chartex" xmlns:cx4="http://schemas.microsoft.com/office/drawing/2016/5/10/chartex" xmlns:cx5="http://schemas.microsoft.com/office/drawing/2016/5/11/chartex" xmlns:cx6="http://schemas.microsoft.com/office/drawing/2016/5/12/chartex" xmlns:cx7="http://schemas.microsoft.com/office/drawing/2016/5/13/chartex" xmlns:cx8="http://schemas.microsoft.com/office/drawing/2016/5/14/chartex" xmlns:mc="http://schemas.openxmlformats.org/markup-compatibility/2006" xmlns:aink="http://schemas.microsoft.com/office/drawing/2016/ink" xmlns:am3d="http://schemas.microsoft.com/office/drawing/2017/model3d" xmlns:o="urn:schemas-microsoft-com:office:office" xmlns:r="http://schemas.openxmlformats.org/officeDocument/2006/relationships" xmlns:m="http://schemas.openxmlformats.org/officeDocument/2006/math" xmlns:v="urn:schemas-microsoft-com:vml" xmlns:wp14="http://schemas.microsoft.com/office/word/2010/wordprocessingDrawing" xmlns:wp="http://schemas.openxmlformats.org/drawingml/2006/wordprocessingDrawing" xmlns:w10="urn:schemas-microsoft-com:office:word" xmlns:w="http://schemas.openxmlformats.org/wordprocessingml/2006/main" xmlns:w14="http://schemas.microsoft.com/office/word/2010/wordml" xmlns:w15="http://schemas.microsoft.com/office/word/2012/wordml" xmlns:w16cid="http://schemas.microsoft.com/office/word/2016/wordml/cid" xmlns:w16se="http://schemas.microsoft.com/office/word/2015/wordml/symex" xmlns:wpg="http://schemas.microsoft.com/office/word/2010/wordprocessingGroup" xmlns:wpi="http://schemas.microsoft.com/office/word/2010/wordprocessingInk" xmlns:wne="http://schemas.microsoft.com/office/word/2006/wordml" xmlns:wps="http://schemas.microsoft.com/office/word/2010/wordprocessingShape" mc:Ignorable="w14 w15 w16se w16cid wp14">
+<w:hdr xmlns:wpc="http://schemas.microsoft.com/office/word/2010/wordprocessingCanvas" xmlns:cx="http://schemas.microsoft.com/office/drawing/2014/chartex" xmlns:cx1="http://schemas.microsoft.com/office/drawing/2015/9/8/chartex" xmlns:cx2="http://schemas.microsoft.com/office/drawing/2015/10/21/chartex" xmlns:cx3="http://schemas.microsoft.com/office/drawing/2016/5/9/chartex" xmlns:cx4="http://schemas.microsoft.com/office/drawing/2016/5/10/chartex" xmlns:cx5="http://schemas.microsoft.com/office/drawing/2016/5/11/chartex" xmlns:cx6="http://schemas.microsoft.com/office/drawing/2016/5/12/chartex" xmlns:cx7="http://schemas.microsoft.com/office/drawing/2016/5/13/chartex" xmlns:cx8="http://schemas.microsoft.com/office/drawing/2016/5/14/chartex" xmlns:mc="http://schemas.openxmlformats.org/markup-compatibility/2006" xmlns:aink="http://schemas.microsoft.com/office/drawing/2016/ink" xmlns:am3d="http://schemas.microsoft.com/office/drawing/2017/model3d" xmlns:o="urn:schemas-microsoft-com:office:office" xmlns:r="http://schemas.openxmlformats.org/officeDocument/2006/relationships" xmlns:m="http://schemas.openxmlformats.org/officeDocument/2006/math" xmlns:v="urn:schemas-microsoft-com:vml" xmlns:wp14="http://schemas.microsoft.com/office/word/2010/wordprocessingDrawing" xmlns:wp="http://schemas.openxmlformats.org/drawingml/2006/wordprocessingDrawing" xmlns:w10="urn:schemas-microsoft-com:office:word" xmlns:w="http://schemas.openxmlformats.org/wordprocessingml/2006/main" xmlns:w14="http://schemas.microsoft.com/office/word/2010/wordml" xmlns:w15="http://schemas.microsoft.com/office/word/2012/wordml" xmlns:w16cex="http://schemas.microsoft.com/office/word/2018/wordml/cex" xmlns:w16cid="http://schemas.microsoft.com/office/word/2016/wordml/cid" xmlns:w16="http://schemas.microsoft.com/office/word/2018/wordml" xmlns:w16se="http://schemas.microsoft.com/office/word/2015/wordml/symex" xmlns:wpg="http://schemas.microsoft.com/office/word/2010/wordprocessingGroup" xmlns:wpi="http://schemas.microsoft.com/office/word/2010/wordprocessingInk" xmlns:wne="http://schemas.microsoft.com/office/word/2006/wordml" xmlns:wps="http://schemas.microsoft.com/office/word/2010/wordprocessingShape" mc:Ignorable="w14 w15 w16se w16cid w16 w16cex wp14">
   <w:p>
     <w:pPr>
       <w:pStyle w:val="Header1"/>
@@ -20212,7 +20208,7 @@
             </wp:anchor>
           </w:drawing>
         </mc:Choice>
-        <mc:Fallback xmlns:w16cex="http://schemas.microsoft.com/office/word/2018/wordml/cex" xmlns:w16="http://schemas.microsoft.com/office/word/2018/wordml">
+        <mc:Fallback>
           <w:pict>
             <v:shapetype w14:anchorId="52F3DE64" id="_x0000_t202" coordsize="21600,21600" o:spt="202" path="m,l,21600r21600,l21600,xe">
               <v:stroke joinstyle="miter"/>
@@ -20247,7 +20243,6 @@
         <w15:appearance w15:val="hidden"/>
         <w:text/>
       </w:sdtPr>
-      <w:sdtEndPr/>
       <w:sdtContent>
         <w:r>
           <w:rPr>
@@ -20313,7 +20308,7 @@
 </file>
 
 <file path=word/header2.xml><?xml version="1.0" encoding="utf-8"?>
-<w:hdr xmlns:wpc="http://schemas.microsoft.com/office/word/2010/wordprocessingCanvas" xmlns:cx="http://schemas.microsoft.com/office/drawing/2014/chartex" xmlns:cx1="http://schemas.microsoft.com/office/drawing/2015/9/8/chartex" xmlns:cx2="http://schemas.microsoft.com/office/drawing/2015/10/21/chartex" xmlns:cx3="http://schemas.microsoft.com/office/drawing/2016/5/9/chartex" xmlns:cx4="http://schemas.microsoft.com/office/drawing/2016/5/10/chartex" xmlns:cx5="http://schemas.microsoft.com/office/drawing/2016/5/11/chartex" xmlns:cx6="http://schemas.microsoft.com/office/drawing/2016/5/12/chartex" xmlns:cx7="http://schemas.microsoft.com/office/drawing/2016/5/13/chartex" xmlns:cx8="http://schemas.microsoft.com/office/drawing/2016/5/14/chartex" xmlns:mc="http://schemas.openxmlformats.org/markup-compatibility/2006" xmlns:aink="http://schemas.microsoft.com/office/drawing/2016/ink" xmlns:am3d="http://schemas.microsoft.com/office/drawing/2017/model3d" xmlns:o="urn:schemas-microsoft-com:office:office" xmlns:r="http://schemas.openxmlformats.org/officeDocument/2006/relationships" xmlns:m="http://schemas.openxmlformats.org/officeDocument/2006/math" xmlns:v="urn:schemas-microsoft-com:vml" xmlns:wp14="http://schemas.microsoft.com/office/word/2010/wordprocessingDrawing" xmlns:wp="http://schemas.openxmlformats.org/drawingml/2006/wordprocessingDrawing" xmlns:w10="urn:schemas-microsoft-com:office:word" xmlns:w="http://schemas.openxmlformats.org/wordprocessingml/2006/main" xmlns:w14="http://schemas.microsoft.com/office/word/2010/wordml" xmlns:w15="http://schemas.microsoft.com/office/word/2012/wordml" xmlns:w16cid="http://schemas.microsoft.com/office/word/2016/wordml/cid" xmlns:w16se="http://schemas.microsoft.com/office/word/2015/wordml/symex" xmlns:wpg="http://schemas.microsoft.com/office/word/2010/wordprocessingGroup" xmlns:wpi="http://schemas.microsoft.com/office/word/2010/wordprocessingInk" xmlns:wne="http://schemas.microsoft.com/office/word/2006/wordml" xmlns:wps="http://schemas.microsoft.com/office/word/2010/wordprocessingShape" mc:Ignorable="w14 w15 w16se w16cid wp14">
+<w:hdr xmlns:wpc="http://schemas.microsoft.com/office/word/2010/wordprocessingCanvas" xmlns:cx="http://schemas.microsoft.com/office/drawing/2014/chartex" xmlns:cx1="http://schemas.microsoft.com/office/drawing/2015/9/8/chartex" xmlns:cx2="http://schemas.microsoft.com/office/drawing/2015/10/21/chartex" xmlns:cx3="http://schemas.microsoft.com/office/drawing/2016/5/9/chartex" xmlns:cx4="http://schemas.microsoft.com/office/drawing/2016/5/10/chartex" xmlns:cx5="http://schemas.microsoft.com/office/drawing/2016/5/11/chartex" xmlns:cx6="http://schemas.microsoft.com/office/drawing/2016/5/12/chartex" xmlns:cx7="http://schemas.microsoft.com/office/drawing/2016/5/13/chartex" xmlns:cx8="http://schemas.microsoft.com/office/drawing/2016/5/14/chartex" xmlns:mc="http://schemas.openxmlformats.org/markup-compatibility/2006" xmlns:aink="http://schemas.microsoft.com/office/drawing/2016/ink" xmlns:am3d="http://schemas.microsoft.com/office/drawing/2017/model3d" xmlns:o="urn:schemas-microsoft-com:office:office" xmlns:r="http://schemas.openxmlformats.org/officeDocument/2006/relationships" xmlns:m="http://schemas.openxmlformats.org/officeDocument/2006/math" xmlns:v="urn:schemas-microsoft-com:vml" xmlns:wp14="http://schemas.microsoft.com/office/word/2010/wordprocessingDrawing" xmlns:wp="http://schemas.openxmlformats.org/drawingml/2006/wordprocessingDrawing" xmlns:w10="urn:schemas-microsoft-com:office:word" xmlns:w="http://schemas.openxmlformats.org/wordprocessingml/2006/main" xmlns:w14="http://schemas.microsoft.com/office/word/2010/wordml" xmlns:w15="http://schemas.microsoft.com/office/word/2012/wordml" xmlns:w16cex="http://schemas.microsoft.com/office/word/2018/wordml/cex" xmlns:w16cid="http://schemas.microsoft.com/office/word/2016/wordml/cid" xmlns:w16="http://schemas.microsoft.com/office/word/2018/wordml" xmlns:w16se="http://schemas.microsoft.com/office/word/2015/wordml/symex" xmlns:wpg="http://schemas.microsoft.com/office/word/2010/wordprocessingGroup" xmlns:wpi="http://schemas.microsoft.com/office/word/2010/wordprocessingInk" xmlns:wne="http://schemas.microsoft.com/office/word/2006/wordml" xmlns:wps="http://schemas.microsoft.com/office/word/2010/wordprocessingShape" mc:Ignorable="w14 w15 w16se w16cid w16 w16cex wp14">
   <w:p>
     <w:pPr>
       <w:pStyle w:val="Header"/>
@@ -20324,7 +20319,7 @@
 </file>
 
 <file path=word/numbering.xml><?xml version="1.0" encoding="utf-8"?>
-<w:numbering xmlns:wpc="http://schemas.microsoft.com/office/word/2010/wordprocessingCanvas" xmlns:cx="http://schemas.microsoft.com/office/drawing/2014/chartex" xmlns:cx1="http://schemas.microsoft.com/office/drawing/2015/9/8/chartex" xmlns:cx2="http://schemas.microsoft.com/office/drawing/2015/10/21/chartex" xmlns:cx3="http://schemas.microsoft.com/office/drawing/2016/5/9/chartex" xmlns:cx4="http://schemas.microsoft.com/office/drawing/2016/5/10/chartex" xmlns:cx5="http://schemas.microsoft.com/office/drawing/2016/5/11/chartex" xmlns:cx6="http://schemas.microsoft.com/office/drawing/2016/5/12/chartex" xmlns:cx7="http://schemas.microsoft.com/office/drawing/2016/5/13/chartex" xmlns:cx8="http://schemas.microsoft.com/office/drawing/2016/5/14/chartex" xmlns:mc="http://schemas.openxmlformats.org/markup-compatibility/2006" xmlns:aink="http://schemas.microsoft.com/office/drawing/2016/ink" xmlns:am3d="http://schemas.microsoft.com/office/drawing/2017/model3d" xmlns:o="urn:schemas-microsoft-com:office:office" xmlns:r="http://schemas.openxmlformats.org/officeDocument/2006/relationships" xmlns:m="http://schemas.openxmlformats.org/officeDocument/2006/math" xmlns:v="urn:schemas-microsoft-com:vml" xmlns:wp14="http://schemas.microsoft.com/office/word/2010/wordprocessingDrawing" xmlns:wp="http://schemas.openxmlformats.org/drawingml/2006/wordprocessingDrawing" xmlns:w10="urn:schemas-microsoft-com:office:word" xmlns:w="http://schemas.openxmlformats.org/wordprocessingml/2006/main" xmlns:w14="http://schemas.microsoft.com/office/word/2010/wordml" xmlns:w15="http://schemas.microsoft.com/office/word/2012/wordml" xmlns:w16cid="http://schemas.microsoft.com/office/word/2016/wordml/cid" xmlns:w16se="http://schemas.microsoft.com/office/word/2015/wordml/symex" xmlns:wpg="http://schemas.microsoft.com/office/word/2010/wordprocessingGroup" xmlns:wpi="http://schemas.microsoft.com/office/word/2010/wordprocessingInk" xmlns:wne="http://schemas.microsoft.com/office/word/2006/wordml" xmlns:wps="http://schemas.microsoft.com/office/word/2010/wordprocessingShape" mc:Ignorable="w14 w15 w16se w16cid wp14">
+<w:numbering xmlns:wpc="http://schemas.microsoft.com/office/word/2010/wordprocessingCanvas" xmlns:cx="http://schemas.microsoft.com/office/drawing/2014/chartex" xmlns:cx1="http://schemas.microsoft.com/office/drawing/2015/9/8/chartex" xmlns:cx2="http://schemas.microsoft.com/office/drawing/2015/10/21/chartex" xmlns:cx3="http://schemas.microsoft.com/office/drawing/2016/5/9/chartex" xmlns:cx4="http://schemas.microsoft.com/office/drawing/2016/5/10/chartex" xmlns:cx5="http://schemas.microsoft.com/office/drawing/2016/5/11/chartex" xmlns:cx6="http://schemas.microsoft.com/office/drawing/2016/5/12/chartex" xmlns:cx7="http://schemas.microsoft.com/office/drawing/2016/5/13/chartex" xmlns:cx8="http://schemas.microsoft.com/office/drawing/2016/5/14/chartex" xmlns:mc="http://schemas.openxmlformats.org/markup-compatibility/2006" xmlns:aink="http://schemas.microsoft.com/office/drawing/2016/ink" xmlns:am3d="http://schemas.microsoft.com/office/drawing/2017/model3d" xmlns:o="urn:schemas-microsoft-com:office:office" xmlns:r="http://schemas.openxmlformats.org/officeDocument/2006/relationships" xmlns:m="http://schemas.openxmlformats.org/officeDocument/2006/math" xmlns:v="urn:schemas-microsoft-com:vml" xmlns:wp14="http://schemas.microsoft.com/office/word/2010/wordprocessingDrawing" xmlns:wp="http://schemas.openxmlformats.org/drawingml/2006/wordprocessingDrawing" xmlns:w10="urn:schemas-microsoft-com:office:word" xmlns:w="http://schemas.openxmlformats.org/wordprocessingml/2006/main" xmlns:w14="http://schemas.microsoft.com/office/word/2010/wordml" xmlns:w15="http://schemas.microsoft.com/office/word/2012/wordml" xmlns:w16cex="http://schemas.microsoft.com/office/word/2018/wordml/cex" xmlns:w16cid="http://schemas.microsoft.com/office/word/2016/wordml/cid" xmlns:w16="http://schemas.microsoft.com/office/word/2018/wordml" xmlns:w16se="http://schemas.microsoft.com/office/word/2015/wordml/symex" xmlns:wpg="http://schemas.microsoft.com/office/word/2010/wordprocessingGroup" xmlns:wpi="http://schemas.microsoft.com/office/word/2010/wordprocessingInk" xmlns:wne="http://schemas.microsoft.com/office/word/2006/wordml" xmlns:wps="http://schemas.microsoft.com/office/word/2010/wordprocessingShape" mc:Ignorable="w14 w15 w16se w16cid w16 w16cex wp14">
   <w:abstractNum w:abstractNumId="0" w15:restartNumberingAfterBreak="0">
     <w:nsid w:val="FFFFFF7F"/>
     <w:multiLevelType w:val="singleLevel"/>
@@ -24631,7 +24626,7 @@
 </file>
 
 <file path=word/styles.xml><?xml version="1.0" encoding="utf-8"?>
-<w:styles xmlns:mc="http://schemas.openxmlformats.org/markup-compatibility/2006" xmlns:r="http://schemas.openxmlformats.org/officeDocument/2006/relationships" xmlns:w="http://schemas.openxmlformats.org/wordprocessingml/2006/main" xmlns:w14="http://schemas.microsoft.com/office/word/2010/wordml" xmlns:w15="http://schemas.microsoft.com/office/word/2012/wordml" xmlns:w16cid="http://schemas.microsoft.com/office/word/2016/wordml/cid" xmlns:w16se="http://schemas.microsoft.com/office/word/2015/wordml/symex" mc:Ignorable="w14 w15 w16se w16cid">
+<w:styles xmlns:mc="http://schemas.openxmlformats.org/markup-compatibility/2006" xmlns:r="http://schemas.openxmlformats.org/officeDocument/2006/relationships" xmlns:w="http://schemas.openxmlformats.org/wordprocessingml/2006/main" xmlns:w14="http://schemas.microsoft.com/office/word/2010/wordml" xmlns:w15="http://schemas.microsoft.com/office/word/2012/wordml" xmlns:w16cex="http://schemas.microsoft.com/office/word/2018/wordml/cex" xmlns:w16cid="http://schemas.microsoft.com/office/word/2016/wordml/cid" xmlns:w16="http://schemas.microsoft.com/office/word/2018/wordml" xmlns:w16se="http://schemas.microsoft.com/office/word/2015/wordml/symex" mc:Ignorable="w14 w15 w16se w16cid w16 w16cex">
   <w:docDefaults>
     <w:rPrDefault>
       <w:rPr>
@@ -24647,7 +24642,7 @@
       </w:pPr>
     </w:pPrDefault>
   </w:docDefaults>
-  <w:latentStyles w:defLockedState="0" w:defUIPriority="99" w:defSemiHidden="0" w:defUnhideWhenUsed="0" w:defQFormat="0" w:count="375">
+  <w:latentStyles w:defLockedState="0" w:defUIPriority="99" w:defSemiHidden="0" w:defUnhideWhenUsed="0" w:defQFormat="0" w:count="376">
     <w:lsdException w:name="Normal" w:uiPriority="0" w:qFormat="1"/>
     <w:lsdException w:name="heading 1" w:uiPriority="9" w:qFormat="1"/>
     <w:lsdException w:name="heading 2" w:semiHidden="1" w:uiPriority="9" w:unhideWhenUsed="1" w:qFormat="1"/>
@@ -24751,7 +24746,6 @@
     <w:lsdException w:name="HTML Sample" w:semiHidden="1" w:unhideWhenUsed="1"/>
     <w:lsdException w:name="HTML Typewriter" w:semiHidden="1" w:unhideWhenUsed="1"/>
     <w:lsdException w:name="HTML Variable" w:semiHidden="1" w:unhideWhenUsed="1"/>
-    <w:lsdException w:name="Normal Table" w:semiHidden="1" w:unhideWhenUsed="1"/>
     <w:lsdException w:name="annotation subject" w:semiHidden="1" w:unhideWhenUsed="1"/>
     <w:lsdException w:name="No List" w:semiHidden="1" w:unhideWhenUsed="1"/>
     <w:lsdException w:name="Outline List 1" w:semiHidden="1" w:unhideWhenUsed="1"/>
@@ -24798,10 +24792,8 @@
     <w:lsdException w:name="Table Subtle 2" w:semiHidden="1" w:unhideWhenUsed="1"/>
     <w:lsdException w:name="Table Web 1" w:semiHidden="1" w:unhideWhenUsed="1"/>
     <w:lsdException w:name="Table Web 2" w:semiHidden="1" w:unhideWhenUsed="1"/>
-    <w:lsdException w:name="Table Web 3" w:semiHidden="1" w:unhideWhenUsed="1"/>
     <w:lsdException w:name="Balloon Text" w:semiHidden="1" w:unhideWhenUsed="1"/>
     <w:lsdException w:name="Table Grid" w:uiPriority="39"/>
-    <w:lsdException w:name="Table Theme" w:semiHidden="1" w:unhideWhenUsed="1"/>
     <w:lsdException w:name="Placeholder Text" w:semiHidden="1"/>
     <w:lsdException w:name="No Spacing" w:uiPriority="1" w:qFormat="1"/>
     <w:lsdException w:name="Light Shading" w:uiPriority="60"/>
@@ -25021,6 +25013,7 @@
     <w:lsdException w:name="Smart Hyperlink" w:semiHidden="1" w:unhideWhenUsed="1"/>
     <w:lsdException w:name="Hashtag" w:semiHidden="1" w:unhideWhenUsed="1"/>
     <w:lsdException w:name="Unresolved Mention" w:semiHidden="1" w:unhideWhenUsed="1"/>
+    <w:lsdException w:name="Smart Link" w:semiHidden="1" w:unhideWhenUsed="1"/>
   </w:latentStyles>
   <w:style w:type="paragraph" w:default="1" w:styleId="Normal">
     <w:name w:val="Normal"/>
@@ -29936,7 +29929,7 @@
 </file>
 
 <file path=word/glossary/document.xml><?xml version="1.0" encoding="utf-8"?>
-<w:glossaryDocument xmlns:wpc="http://schemas.microsoft.com/office/word/2010/wordprocessingCanvas" xmlns:cx="http://schemas.microsoft.com/office/drawing/2014/chartex" xmlns:cx1="http://schemas.microsoft.com/office/drawing/2015/9/8/chartex" xmlns:cx2="http://schemas.microsoft.com/office/drawing/2015/10/21/chartex" xmlns:cx3="http://schemas.microsoft.com/office/drawing/2016/5/9/chartex" xmlns:cx4="http://schemas.microsoft.com/office/drawing/2016/5/10/chartex" xmlns:cx5="http://schemas.microsoft.com/office/drawing/2016/5/11/chartex" xmlns:cx6="http://schemas.microsoft.com/office/drawing/2016/5/12/chartex" xmlns:cx7="http://schemas.microsoft.com/office/drawing/2016/5/13/chartex" xmlns:cx8="http://schemas.microsoft.com/office/drawing/2016/5/14/chartex" xmlns:mc="http://schemas.openxmlformats.org/markup-compatibility/2006" xmlns:aink="http://schemas.microsoft.com/office/drawing/2016/ink" xmlns:am3d="http://schemas.microsoft.com/office/drawing/2017/model3d" xmlns:o="urn:schemas-microsoft-com:office:office" xmlns:r="http://schemas.openxmlformats.org/officeDocument/2006/relationships" xmlns:m="http://schemas.openxmlformats.org/officeDocument/2006/math" xmlns:v="urn:schemas-microsoft-com:vml" xmlns:wp14="http://schemas.microsoft.com/office/word/2010/wordprocessingDrawing" xmlns:wp="http://schemas.openxmlformats.org/drawingml/2006/wordprocessingDrawing" xmlns:w10="urn:schemas-microsoft-com:office:word" xmlns:w="http://schemas.openxmlformats.org/wordprocessingml/2006/main" xmlns:w14="http://schemas.microsoft.com/office/word/2010/wordml" xmlns:w15="http://schemas.microsoft.com/office/word/2012/wordml" xmlns:w16cid="http://schemas.microsoft.com/office/word/2016/wordml/cid" xmlns:w16se="http://schemas.microsoft.com/office/word/2015/wordml/symex" xmlns:wpg="http://schemas.microsoft.com/office/word/2010/wordprocessingGroup" xmlns:wpi="http://schemas.microsoft.com/office/word/2010/wordprocessingInk" xmlns:wne="http://schemas.microsoft.com/office/word/2006/wordml" xmlns:wps="http://schemas.microsoft.com/office/word/2010/wordprocessingShape" mc:Ignorable="w14 w15 w16se w16cid wp14">
+<w:glossaryDocument xmlns:wpc="http://schemas.microsoft.com/office/word/2010/wordprocessingCanvas" xmlns:cx="http://schemas.microsoft.com/office/drawing/2014/chartex" xmlns:cx1="http://schemas.microsoft.com/office/drawing/2015/9/8/chartex" xmlns:cx2="http://schemas.microsoft.com/office/drawing/2015/10/21/chartex" xmlns:cx3="http://schemas.microsoft.com/office/drawing/2016/5/9/chartex" xmlns:cx4="http://schemas.microsoft.com/office/drawing/2016/5/10/chartex" xmlns:cx5="http://schemas.microsoft.com/office/drawing/2016/5/11/chartex" xmlns:cx6="http://schemas.microsoft.com/office/drawing/2016/5/12/chartex" xmlns:cx7="http://schemas.microsoft.com/office/drawing/2016/5/13/chartex" xmlns:cx8="http://schemas.microsoft.com/office/drawing/2016/5/14/chartex" xmlns:mc="http://schemas.openxmlformats.org/markup-compatibility/2006" xmlns:aink="http://schemas.microsoft.com/office/drawing/2016/ink" xmlns:am3d="http://schemas.microsoft.com/office/drawing/2017/model3d" xmlns:o="urn:schemas-microsoft-com:office:office" xmlns:r="http://schemas.openxmlformats.org/officeDocument/2006/relationships" xmlns:m="http://schemas.openxmlformats.org/officeDocument/2006/math" xmlns:v="urn:schemas-microsoft-com:vml" xmlns:wp14="http://schemas.microsoft.com/office/word/2010/wordprocessingDrawing" xmlns:wp="http://schemas.openxmlformats.org/drawingml/2006/wordprocessingDrawing" xmlns:w10="urn:schemas-microsoft-com:office:word" xmlns:w="http://schemas.openxmlformats.org/wordprocessingml/2006/main" xmlns:w14="http://schemas.microsoft.com/office/word/2010/wordml" xmlns:w15="http://schemas.microsoft.com/office/word/2012/wordml" xmlns:w16cex="http://schemas.microsoft.com/office/word/2018/wordml/cex" xmlns:w16cid="http://schemas.microsoft.com/office/word/2016/wordml/cid" xmlns:w16="http://schemas.microsoft.com/office/word/2018/wordml" xmlns:w16se="http://schemas.microsoft.com/office/word/2015/wordml/symex" xmlns:wpg="http://schemas.microsoft.com/office/word/2010/wordprocessingGroup" xmlns:wpi="http://schemas.microsoft.com/office/word/2010/wordprocessingInk" xmlns:wne="http://schemas.microsoft.com/office/word/2006/wordml" xmlns:wps="http://schemas.microsoft.com/office/word/2010/wordprocessingShape" mc:Ignorable="w14 w15 w16se w16cid w16 w16cex wp14">
   <w:docParts>
     <w:docPart>
       <w:docPartPr>
@@ -30021,7 +30014,7 @@
 </file>
 
 <file path=word/glossary/fontTable.xml><?xml version="1.0" encoding="utf-8"?>
-<w:fonts xmlns:mc="http://schemas.openxmlformats.org/markup-compatibility/2006" xmlns:r="http://schemas.openxmlformats.org/officeDocument/2006/relationships" xmlns:w="http://schemas.openxmlformats.org/wordprocessingml/2006/main" xmlns:w14="http://schemas.microsoft.com/office/word/2010/wordml" xmlns:w15="http://schemas.microsoft.com/office/word/2012/wordml" xmlns:w16cid="http://schemas.microsoft.com/office/word/2016/wordml/cid" xmlns:w16se="http://schemas.microsoft.com/office/word/2015/wordml/symex" mc:Ignorable="w14 w15 w16se w16cid">
+<w:fonts xmlns:mc="http://schemas.openxmlformats.org/markup-compatibility/2006" xmlns:r="http://schemas.openxmlformats.org/officeDocument/2006/relationships" xmlns:w="http://schemas.openxmlformats.org/wordprocessingml/2006/main" xmlns:w14="http://schemas.microsoft.com/office/word/2010/wordml" xmlns:w15="http://schemas.microsoft.com/office/word/2012/wordml" xmlns:w16cex="http://schemas.microsoft.com/office/word/2018/wordml/cex" xmlns:w16cid="http://schemas.microsoft.com/office/word/2016/wordml/cid" xmlns:w16="http://schemas.microsoft.com/office/word/2018/wordml" xmlns:w16se="http://schemas.microsoft.com/office/word/2015/wordml/symex" mc:Ignorable="w14 w15 w16se w16cid w16 w16cex">
   <w:font w:name="Courier New">
     <w:panose1 w:val="02070309020205020404"/>
     <w:charset w:val="00"/>
@@ -30041,7 +30034,7 @@
     <w:charset w:val="02"/>
     <w:family w:val="decorative"/>
     <w:pitch w:val="variable"/>
-    <w:sig w:usb0="00000000" w:usb1="10000000" w:usb2="00000000" w:usb3="00000000" w:csb0="80000000" w:csb1="00000000"/>
+    <w:sig w:usb0="00000003" w:usb1="10000000" w:usb2="00000000" w:usb3="00000000" w:csb0="80000001" w:csb1="00000000"/>
   </w:font>
   <w:font w:name="Noto Sans Symbols">
     <w:altName w:val="Calibri"/>
@@ -30055,14 +30048,14 @@
     <w:charset w:val="02"/>
     <w:family w:val="decorative"/>
     <w:pitch w:val="variable"/>
-    <w:sig w:usb0="00000000" w:usb1="10000000" w:usb2="00000000" w:usb3="00000000" w:csb0="80000000" w:csb1="00000000"/>
+    <w:sig w:usb0="00000003" w:usb1="10000000" w:usb2="00000000" w:usb3="00000000" w:csb0="80000001" w:csb1="00000000"/>
   </w:font>
   <w:font w:name="Arial">
     <w:panose1 w:val="020B0604020202020204"/>
     <w:charset w:val="00"/>
     <w:family w:val="swiss"/>
     <w:pitch w:val="variable"/>
-    <w:sig w:usb0="E0002EFF" w:usb1="C000785B" w:usb2="00000009" w:usb3="00000000" w:csb0="000001FF" w:csb1="00000000"/>
+    <w:sig w:usb0="00000003" w:usb1="00000000" w:usb2="00000000" w:usb3="00000000" w:csb0="00000001" w:csb1="00000000"/>
   </w:font>
   <w:font w:name="Gill Sans MT">
     <w:panose1 w:val="020B0502020104020203"/>
@@ -30104,7 +30097,7 @@
 </file>
 
 <file path=word/glossary/settings.xml><?xml version="1.0" encoding="utf-8"?>
-<w:settings xmlns:mc="http://schemas.openxmlformats.org/markup-compatibility/2006" xmlns:o="urn:schemas-microsoft-com:office:office" xmlns:r="http://schemas.openxmlformats.org/officeDocument/2006/relationships" xmlns:m="http://schemas.openxmlformats.org/officeDocument/2006/math" xmlns:v="urn:schemas-microsoft-com:vml" xmlns:w10="urn:schemas-microsoft-com:office:word" xmlns:w="http://schemas.openxmlformats.org/wordprocessingml/2006/main" xmlns:w14="http://schemas.microsoft.com/office/word/2010/wordml" xmlns:w15="http://schemas.microsoft.com/office/word/2012/wordml" xmlns:w16cid="http://schemas.microsoft.com/office/word/2016/wordml/cid" xmlns:w16se="http://schemas.microsoft.com/office/word/2015/wordml/symex" xmlns:sl="http://schemas.openxmlformats.org/schemaLibrary/2006/main" mc:Ignorable="w14 w15 w16se w16cid">
+<w:settings xmlns:mc="http://schemas.openxmlformats.org/markup-compatibility/2006" xmlns:o="urn:schemas-microsoft-com:office:office" xmlns:r="http://schemas.openxmlformats.org/officeDocument/2006/relationships" xmlns:m="http://schemas.openxmlformats.org/officeDocument/2006/math" xmlns:v="urn:schemas-microsoft-com:vml" xmlns:w10="urn:schemas-microsoft-com:office:word" xmlns:w="http://schemas.openxmlformats.org/wordprocessingml/2006/main" xmlns:w14="http://schemas.microsoft.com/office/word/2010/wordml" xmlns:w15="http://schemas.microsoft.com/office/word/2012/wordml" xmlns:w16cex="http://schemas.microsoft.com/office/word/2018/wordml/cex" xmlns:w16cid="http://schemas.microsoft.com/office/word/2016/wordml/cid" xmlns:w16="http://schemas.microsoft.com/office/word/2018/wordml" xmlns:w16se="http://schemas.microsoft.com/office/word/2015/wordml/symex" xmlns:sl="http://schemas.openxmlformats.org/schemaLibrary/2006/main" mc:Ignorable="w14 w15 w16se w16cid w16 w16cex">
   <w:view w:val="normal"/>
   <w:revisionView w:inkAnnotations="0"/>
   <w:defaultTabStop w:val="720"/>
@@ -30122,6 +30115,7 @@
     <w:rsidRoot w:val="00EA7FDF"/>
     <w:rsid w:val="00127040"/>
     <w:rsid w:val="001D731B"/>
+    <w:rsid w:val="003F6BD3"/>
     <w:rsid w:val="00431518"/>
     <w:rsid w:val="005564C6"/>
     <w:rsid w:val="005B398C"/>
@@ -30163,7 +30157,7 @@
 </file>
 
 <file path=word/glossary/styles.xml><?xml version="1.0" encoding="utf-8"?>
-<w:styles xmlns:mc="http://schemas.openxmlformats.org/markup-compatibility/2006" xmlns:r="http://schemas.openxmlformats.org/officeDocument/2006/relationships" xmlns:w="http://schemas.openxmlformats.org/wordprocessingml/2006/main" xmlns:w14="http://schemas.microsoft.com/office/word/2010/wordml" xmlns:w15="http://schemas.microsoft.com/office/word/2012/wordml" xmlns:w16cid="http://schemas.microsoft.com/office/word/2016/wordml/cid" xmlns:w16se="http://schemas.microsoft.com/office/word/2015/wordml/symex" mc:Ignorable="w14 w15 w16se w16cid">
+<w:styles xmlns:mc="http://schemas.openxmlformats.org/markup-compatibility/2006" xmlns:r="http://schemas.openxmlformats.org/officeDocument/2006/relationships" xmlns:w="http://schemas.openxmlformats.org/wordprocessingml/2006/main" xmlns:w14="http://schemas.microsoft.com/office/word/2010/wordml" xmlns:w15="http://schemas.microsoft.com/office/word/2012/wordml" xmlns:w16cex="http://schemas.microsoft.com/office/word/2018/wordml/cex" xmlns:w16cid="http://schemas.microsoft.com/office/word/2016/wordml/cid" xmlns:w16="http://schemas.microsoft.com/office/word/2018/wordml" xmlns:w16se="http://schemas.microsoft.com/office/word/2015/wordml/symex" mc:Ignorable="w14 w15 w16se w16cid w16 w16cex">
   <w:docDefaults>
     <w:rPrDefault>
       <w:rPr>
@@ -30179,7 +30173,7 @@
       </w:pPr>
     </w:pPrDefault>
   </w:docDefaults>
-  <w:latentStyles w:defLockedState="0" w:defUIPriority="99" w:defSemiHidden="0" w:defUnhideWhenUsed="0" w:defQFormat="0" w:count="375">
+  <w:latentStyles w:defLockedState="0" w:defUIPriority="99" w:defSemiHidden="0" w:defUnhideWhenUsed="0" w:defQFormat="0" w:count="376">
     <w:lsdException w:name="Normal" w:uiPriority="0" w:qFormat="1"/>
     <w:lsdException w:name="heading 1" w:uiPriority="9" w:qFormat="1"/>
     <w:lsdException w:name="heading 2" w:semiHidden="1" w:uiPriority="9" w:unhideWhenUsed="1" w:qFormat="1"/>
@@ -30285,7 +30279,6 @@
     <w:lsdException w:name="HTML Sample" w:semiHidden="1" w:unhideWhenUsed="1"/>
     <w:lsdException w:name="HTML Typewriter" w:semiHidden="1" w:unhideWhenUsed="1"/>
     <w:lsdException w:name="HTML Variable" w:semiHidden="1" w:unhideWhenUsed="1"/>
-    <w:lsdException w:name="Normal Table" w:semiHidden="1" w:unhideWhenUsed="1"/>
     <w:lsdException w:name="annotation subject" w:semiHidden="1" w:unhideWhenUsed="1"/>
     <w:lsdException w:name="No List" w:semiHidden="1" w:unhideWhenUsed="1"/>
     <w:lsdException w:name="Outline List 1" w:semiHidden="1" w:unhideWhenUsed="1"/>
@@ -30332,10 +30325,8 @@
     <w:lsdException w:name="Table Subtle 2" w:semiHidden="1" w:unhideWhenUsed="1"/>
     <w:lsdException w:name="Table Web 1" w:semiHidden="1" w:unhideWhenUsed="1"/>
     <w:lsdException w:name="Table Web 2" w:semiHidden="1" w:unhideWhenUsed="1"/>
-    <w:lsdException w:name="Table Web 3" w:semiHidden="1" w:unhideWhenUsed="1"/>
     <w:lsdException w:name="Balloon Text" w:semiHidden="1" w:unhideWhenUsed="1"/>
     <w:lsdException w:name="Table Grid" w:uiPriority="39"/>
-    <w:lsdException w:name="Table Theme" w:semiHidden="1" w:unhideWhenUsed="1"/>
     <w:lsdException w:name="Placeholder Text" w:semiHidden="1"/>
     <w:lsdException w:name="No Spacing" w:uiPriority="1" w:qFormat="1"/>
     <w:lsdException w:name="Light Shading" w:uiPriority="60"/>
@@ -30555,6 +30546,7 @@
     <w:lsdException w:name="Smart Hyperlink" w:semiHidden="1" w:unhideWhenUsed="1"/>
     <w:lsdException w:name="Hashtag" w:semiHidden="1" w:unhideWhenUsed="1"/>
     <w:lsdException w:name="Unresolved Mention" w:semiHidden="1" w:unhideWhenUsed="1"/>
+    <w:lsdException w:name="Smart Link" w:semiHidden="1" w:unhideWhenUsed="1"/>
   </w:latentStyles>
   <w:style w:type="paragraph" w:default="1" w:styleId="Normal">
     <w:name w:val="Normal"/>
@@ -30587,343 +30579,8 @@
     <w:semiHidden/>
     <w:unhideWhenUsed/>
   </w:style>
-  <w:style w:type="paragraph" w:customStyle="1" w:styleId="E66E4238997E4006BE0868FF3C8FAEF5">
-    <w:name w:val="E66E4238997E4006BE0868FF3C8FAEF5"/>
-  </w:style>
-  <w:style w:type="paragraph" w:customStyle="1" w:styleId="E5969462674E4424BDF024961DBEAE74">
-    <w:name w:val="E5969462674E4424BDF024961DBEAE74"/>
-  </w:style>
-  <w:style w:type="paragraph" w:customStyle="1" w:styleId="C375752A161946AC9302C0AC1C2B41C7">
-    <w:name w:val="C375752A161946AC9302C0AC1C2B41C7"/>
-  </w:style>
-  <w:style w:type="paragraph" w:customStyle="1" w:styleId="5DDCC6333D684E1CA3EEEE8543A06F19">
-    <w:name w:val="5DDCC6333D684E1CA3EEEE8543A06F19"/>
-  </w:style>
-  <w:style w:type="paragraph" w:customStyle="1" w:styleId="DF09CA6C9CC046C79DE67F784547D8B9">
-    <w:name w:val="DF09CA6C9CC046C79DE67F784547D8B9"/>
-  </w:style>
-  <w:style w:type="paragraph" w:customStyle="1" w:styleId="D87FC70062354FDF919F7AA7873A5873">
-    <w:name w:val="D87FC70062354FDF919F7AA7873A5873"/>
-  </w:style>
-  <w:style w:type="paragraph" w:customStyle="1" w:styleId="3E45B90C87A44AF8A3F8587BEFF94F18">
-    <w:name w:val="3E45B90C87A44AF8A3F8587BEFF94F18"/>
-  </w:style>
-  <w:style w:type="paragraph" w:customStyle="1" w:styleId="7321E6721A4F477DA063513D13AD2323">
-    <w:name w:val="7321E6721A4F477DA063513D13AD2323"/>
-  </w:style>
-  <w:style w:type="paragraph" w:customStyle="1" w:styleId="33211A2F8423489EA55ACAB2CF808DE8">
-    <w:name w:val="33211A2F8423489EA55ACAB2CF808DE8"/>
-  </w:style>
-  <w:style w:type="paragraph" w:customStyle="1" w:styleId="6B242AC5E06F45B6BDAE6EFDE440CF0B">
-    <w:name w:val="6B242AC5E06F45B6BDAE6EFDE440CF0B"/>
-  </w:style>
-  <w:style w:type="paragraph" w:customStyle="1" w:styleId="8423DAE487B14203A8EAD4DFE3774A27">
-    <w:name w:val="8423DAE487B14203A8EAD4DFE3774A27"/>
-  </w:style>
-  <w:style w:type="paragraph" w:customStyle="1" w:styleId="5426F9007AAA45469B7BCC3B0E6131B7">
-    <w:name w:val="5426F9007AAA45469B7BCC3B0E6131B7"/>
-  </w:style>
-  <w:style w:type="paragraph" w:customStyle="1" w:styleId="67F5EE2B69774D74923843E5B688B309">
-    <w:name w:val="67F5EE2B69774D74923843E5B688B309"/>
-  </w:style>
-  <w:style w:type="paragraph" w:customStyle="1" w:styleId="6271930BB22045D79799BA43F190D85F">
-    <w:name w:val="6271930BB22045D79799BA43F190D85F"/>
-  </w:style>
-  <w:style w:type="paragraph" w:customStyle="1" w:styleId="7BB06CC5CA5840778F6887CB56FC98AC">
-    <w:name w:val="7BB06CC5CA5840778F6887CB56FC98AC"/>
-  </w:style>
-  <w:style w:type="paragraph" w:customStyle="1" w:styleId="13BD2A415F8E4D77B7EA04343B665A73">
-    <w:name w:val="13BD2A415F8E4D77B7EA04343B665A73"/>
-  </w:style>
-  <w:style w:type="paragraph" w:customStyle="1" w:styleId="A0234C06BEBA48AEACE19FBBF8EE211D">
-    <w:name w:val="A0234C06BEBA48AEACE19FBBF8EE211D"/>
-  </w:style>
-  <w:style w:type="paragraph" w:customStyle="1" w:styleId="9E5E25E1E673450FBAA4204E88564924">
-    <w:name w:val="9E5E25E1E673450FBAA4204E88564924"/>
-  </w:style>
-  <w:style w:type="paragraph" w:customStyle="1" w:styleId="327894649C044316860EEA8A886E4FC8">
-    <w:name w:val="327894649C044316860EEA8A886E4FC8"/>
-  </w:style>
-  <w:style w:type="paragraph" w:customStyle="1" w:styleId="C3E29EF7EF834D4F909666A3CA70A6EC">
-    <w:name w:val="C3E29EF7EF834D4F909666A3CA70A6EC"/>
-  </w:style>
-  <w:style w:type="paragraph" w:customStyle="1" w:styleId="EA3EEC9C8FC14440A1486FDB4E65422E">
-    <w:name w:val="EA3EEC9C8FC14440A1486FDB4E65422E"/>
-  </w:style>
-  <w:style w:type="paragraph" w:customStyle="1" w:styleId="56CDA32CD5D84F5899C0FDEB614AD641">
-    <w:name w:val="56CDA32CD5D84F5899C0FDEB614AD641"/>
-  </w:style>
-  <w:style w:type="paragraph" w:customStyle="1" w:styleId="56D4560239BE4AC284006ED3E7271CF4">
-    <w:name w:val="56D4560239BE4AC284006ED3E7271CF4"/>
-  </w:style>
-  <w:style w:type="paragraph" w:customStyle="1" w:styleId="4730333DA8094CE1A32C014CBAAAA437">
-    <w:name w:val="4730333DA8094CE1A32C014CBAAAA437"/>
-  </w:style>
-  <w:style w:type="paragraph" w:customStyle="1" w:styleId="F1F92861A71E4BF9B7FB70A5A5D112C1">
-    <w:name w:val="F1F92861A71E4BF9B7FB70A5A5D112C1"/>
-  </w:style>
-  <w:style w:type="paragraph" w:customStyle="1" w:styleId="DF8F7A4BAB154BCBABD925550C9D2E02">
-    <w:name w:val="DF8F7A4BAB154BCBABD925550C9D2E02"/>
-  </w:style>
-  <w:style w:type="paragraph" w:customStyle="1" w:styleId="36826610FD304A5089C319232BBDCB1E">
-    <w:name w:val="36826610FD304A5089C319232BBDCB1E"/>
-  </w:style>
-  <w:style w:type="paragraph" w:customStyle="1" w:styleId="26E4FD27F7F24641A35F56591A41CD35">
-    <w:name w:val="26E4FD27F7F24641A35F56591A41CD35"/>
-  </w:style>
-  <w:style w:type="paragraph" w:customStyle="1" w:styleId="5A2C0BFDE86B4DDBBAE503122DF545BF">
-    <w:name w:val="5A2C0BFDE86B4DDBBAE503122DF545BF"/>
-  </w:style>
-  <w:style w:type="paragraph" w:customStyle="1" w:styleId="76782F7F3AE84EC09C3EF9D176BD0582">
-    <w:name w:val="76782F7F3AE84EC09C3EF9D176BD0582"/>
-  </w:style>
-  <w:style w:type="paragraph" w:customStyle="1" w:styleId="138230E269B54B159F87C325BAE72B8D">
-    <w:name w:val="138230E269B54B159F87C325BAE72B8D"/>
-  </w:style>
-  <w:style w:type="paragraph" w:customStyle="1" w:styleId="10998DF319604A46A7F4134F4D213E11">
-    <w:name w:val="10998DF319604A46A7F4134F4D213E11"/>
-  </w:style>
-  <w:style w:type="paragraph" w:customStyle="1" w:styleId="3920443261654F56B2BDC6671E2F7CD6">
-    <w:name w:val="3920443261654F56B2BDC6671E2F7CD6"/>
-  </w:style>
-  <w:style w:type="paragraph" w:customStyle="1" w:styleId="4B10E1CF1E564275942D8FDF113F1844">
-    <w:name w:val="4B10E1CF1E564275942D8FDF113F1844"/>
-  </w:style>
-  <w:style w:type="paragraph" w:customStyle="1" w:styleId="CA29AE9B34B64A0199DD065621BBEEB0">
-    <w:name w:val="CA29AE9B34B64A0199DD065621BBEEB0"/>
-  </w:style>
-  <w:style w:type="paragraph" w:customStyle="1" w:styleId="E41828CBE736425C90939661E34E3089">
-    <w:name w:val="E41828CBE736425C90939661E34E3089"/>
-  </w:style>
-  <w:style w:type="paragraph" w:customStyle="1" w:styleId="A4A6E36A21984A07A692F59CD8F9DA54">
-    <w:name w:val="A4A6E36A21984A07A692F59CD8F9DA54"/>
-  </w:style>
-  <w:style w:type="paragraph" w:customStyle="1" w:styleId="906B57EF791C4BB5A5ED8253D3CA0223">
-    <w:name w:val="906B57EF791C4BB5A5ED8253D3CA0223"/>
-  </w:style>
-  <w:style w:type="paragraph" w:customStyle="1" w:styleId="8AD24DA5AFE942AAADBB5D34B1CA68BE">
-    <w:name w:val="8AD24DA5AFE942AAADBB5D34B1CA68BE"/>
-  </w:style>
-  <w:style w:type="paragraph" w:customStyle="1" w:styleId="1A0684A4D95F4124BA6AB4CF952114E8">
-    <w:name w:val="1A0684A4D95F4124BA6AB4CF952114E8"/>
-  </w:style>
-  <w:style w:type="paragraph" w:customStyle="1" w:styleId="B344A8E0DCA04E60BE292A5779B53539">
-    <w:name w:val="B344A8E0DCA04E60BE292A5779B53539"/>
-  </w:style>
-  <w:style w:type="paragraph" w:customStyle="1" w:styleId="4CE42B47929A4FC6B3F6DE98DCAE2FD7">
-    <w:name w:val="4CE42B47929A4FC6B3F6DE98DCAE2FD7"/>
-  </w:style>
-  <w:style w:type="paragraph" w:customStyle="1" w:styleId="A18958E51EEE4729AAD80C5A9949247B">
-    <w:name w:val="A18958E51EEE4729AAD80C5A9949247B"/>
-  </w:style>
-  <w:style w:type="paragraph" w:customStyle="1" w:styleId="101A89C1AB7741E09EA43988A368A295">
-    <w:name w:val="101A89C1AB7741E09EA43988A368A295"/>
-  </w:style>
-  <w:style w:type="paragraph" w:customStyle="1" w:styleId="60ABC9C32CB04A119EF2C9D6E734D8E7">
-    <w:name w:val="60ABC9C32CB04A119EF2C9D6E734D8E7"/>
-  </w:style>
-  <w:style w:type="paragraph" w:customStyle="1" w:styleId="5AA51593DE3841A9AAC5581CC60CA733">
-    <w:name w:val="5AA51593DE3841A9AAC5581CC60CA733"/>
-  </w:style>
-  <w:style w:type="paragraph" w:customStyle="1" w:styleId="794E9ABB3841482FA1BB4009C09EA037">
-    <w:name w:val="794E9ABB3841482FA1BB4009C09EA037"/>
-  </w:style>
-  <w:style w:type="paragraph" w:customStyle="1" w:styleId="97464A9EB9FC4CE09EC2C353D9697DA9">
-    <w:name w:val="97464A9EB9FC4CE09EC2C353D9697DA9"/>
-  </w:style>
-  <w:style w:type="paragraph" w:customStyle="1" w:styleId="752C5A0DF72C4797ACDBDB508E75B1F3">
-    <w:name w:val="752C5A0DF72C4797ACDBDB508E75B1F3"/>
-  </w:style>
-  <w:style w:type="paragraph" w:customStyle="1" w:styleId="7DBFF1E3397B4C9E9653A9B5B6997935">
-    <w:name w:val="7DBFF1E3397B4C9E9653A9B5B6997935"/>
-  </w:style>
-  <w:style w:type="paragraph" w:customStyle="1" w:styleId="0072FF197F52464FB2D88997D2012CA9">
-    <w:name w:val="0072FF197F52464FB2D88997D2012CA9"/>
-  </w:style>
-  <w:style w:type="paragraph" w:customStyle="1" w:styleId="A7728C6345314BBDB5F45634BA3381AA">
-    <w:name w:val="A7728C6345314BBDB5F45634BA3381AA"/>
-  </w:style>
-  <w:style w:type="paragraph" w:customStyle="1" w:styleId="9179034A48364B58965E58ED4337F5FA">
-    <w:name w:val="9179034A48364B58965E58ED4337F5FA"/>
-  </w:style>
-  <w:style w:type="paragraph" w:customStyle="1" w:styleId="62603E4989634001BD8645BB481505E4">
-    <w:name w:val="62603E4989634001BD8645BB481505E4"/>
-  </w:style>
-  <w:style w:type="paragraph" w:customStyle="1" w:styleId="151AACBB7CFE4350887BDB88C7E1089C">
-    <w:name w:val="151AACBB7CFE4350887BDB88C7E1089C"/>
-  </w:style>
-  <w:style w:type="paragraph" w:customStyle="1" w:styleId="BECD609BE4F941CBA6E149136CC80466">
-    <w:name w:val="BECD609BE4F941CBA6E149136CC80466"/>
-  </w:style>
-  <w:style w:type="paragraph" w:customStyle="1" w:styleId="720BE33FA58F42E0B19EB51939A5E673">
-    <w:name w:val="720BE33FA58F42E0B19EB51939A5E673"/>
-  </w:style>
-  <w:style w:type="paragraph" w:customStyle="1" w:styleId="FBDD78B6499C4275BE5DA7A539BBA7C5">
-    <w:name w:val="FBDD78B6499C4275BE5DA7A539BBA7C5"/>
-  </w:style>
-  <w:style w:type="paragraph" w:customStyle="1" w:styleId="A7F14DFEFF304534AA9CFFCF7553BF7F">
-    <w:name w:val="A7F14DFEFF304534AA9CFFCF7553BF7F"/>
-  </w:style>
-  <w:style w:type="paragraph" w:customStyle="1" w:styleId="DFE5117ED41447A3BC525D94B6203E5A">
-    <w:name w:val="DFE5117ED41447A3BC525D94B6203E5A"/>
-  </w:style>
-  <w:style w:type="paragraph" w:customStyle="1" w:styleId="E436B1571C8646D0AF5E556DFA0EBD35">
-    <w:name w:val="E436B1571C8646D0AF5E556DFA0EBD35"/>
-  </w:style>
-  <w:style w:type="paragraph" w:customStyle="1" w:styleId="B83FC30A4CBD4BC8A918049C2664ED13">
-    <w:name w:val="B83FC30A4CBD4BC8A918049C2664ED13"/>
-  </w:style>
-  <w:style w:type="paragraph" w:customStyle="1" w:styleId="63CA38A59CBA49AE9CC7A3625EC6506E">
-    <w:name w:val="63CA38A59CBA49AE9CC7A3625EC6506E"/>
-  </w:style>
-  <w:style w:type="paragraph" w:customStyle="1" w:styleId="308FAC08EC104E5D8054248B46035ECF">
-    <w:name w:val="308FAC08EC104E5D8054248B46035ECF"/>
-  </w:style>
-  <w:style w:type="paragraph" w:customStyle="1" w:styleId="36464EAAA10C42ABA9A4EDA559505EAA">
-    <w:name w:val="36464EAAA10C42ABA9A4EDA559505EAA"/>
-  </w:style>
-  <w:style w:type="paragraph" w:customStyle="1" w:styleId="C46DD90BF95844D38F07924F1C0DD0F4">
-    <w:name w:val="C46DD90BF95844D38F07924F1C0DD0F4"/>
-  </w:style>
-  <w:style w:type="paragraph" w:customStyle="1" w:styleId="7117C70EE4A54F1DAF8C1697C3E3537C">
-    <w:name w:val="7117C70EE4A54F1DAF8C1697C3E3537C"/>
-  </w:style>
-  <w:style w:type="paragraph" w:customStyle="1" w:styleId="C584A48F33E74CF1A0F07E72FE88EE95">
-    <w:name w:val="C584A48F33E74CF1A0F07E72FE88EE95"/>
-  </w:style>
-  <w:style w:type="paragraph" w:customStyle="1" w:styleId="A352B78A01A046F4A99E046697869AFA">
-    <w:name w:val="A352B78A01A046F4A99E046697869AFA"/>
-  </w:style>
-  <w:style w:type="paragraph" w:customStyle="1" w:styleId="D62AD6A4ADF04660ABB8A133D3EAB1E8">
-    <w:name w:val="D62AD6A4ADF04660ABB8A133D3EAB1E8"/>
-  </w:style>
-  <w:style w:type="paragraph" w:customStyle="1" w:styleId="207BCE42CB0847B3AD7285C1D30785E4">
-    <w:name w:val="207BCE42CB0847B3AD7285C1D30785E4"/>
-  </w:style>
-  <w:style w:type="paragraph" w:customStyle="1" w:styleId="DFA2F734A95E49F7B05AFB816E51FBDC">
-    <w:name w:val="DFA2F734A95E49F7B05AFB816E51FBDC"/>
-  </w:style>
-  <w:style w:type="paragraph" w:customStyle="1" w:styleId="BE0BA2EE5FEB400596362C0786F0CE10">
-    <w:name w:val="BE0BA2EE5FEB400596362C0786F0CE10"/>
-  </w:style>
-  <w:style w:type="paragraph" w:customStyle="1" w:styleId="D6D7AE6F38D845D48A99EF9BB007DF54">
-    <w:name w:val="D6D7AE6F38D845D48A99EF9BB007DF54"/>
-  </w:style>
-  <w:style w:type="paragraph" w:customStyle="1" w:styleId="885F7FFFE7D94E1AAF35B7A1E3D02FF7">
-    <w:name w:val="885F7FFFE7D94E1AAF35B7A1E3D02FF7"/>
-  </w:style>
-  <w:style w:type="paragraph" w:customStyle="1" w:styleId="673E371E821B41C58EFE76A8073994F2">
-    <w:name w:val="673E371E821B41C58EFE76A8073994F2"/>
-  </w:style>
-  <w:style w:type="paragraph" w:customStyle="1" w:styleId="2EB704F9DD85442A95EF066480F26568">
-    <w:name w:val="2EB704F9DD85442A95EF066480F26568"/>
-  </w:style>
-  <w:style w:type="paragraph" w:customStyle="1" w:styleId="83382FB0949D4309A1ADD093295DA73D">
-    <w:name w:val="83382FB0949D4309A1ADD093295DA73D"/>
-  </w:style>
-  <w:style w:type="paragraph" w:customStyle="1" w:styleId="5E4403B1341D4C33AF3BCF4BCC7954CC">
-    <w:name w:val="5E4403B1341D4C33AF3BCF4BCC7954CC"/>
-  </w:style>
-  <w:style w:type="paragraph" w:customStyle="1" w:styleId="3FEBC5F29E844EEEBDF2949A5D157CF3">
-    <w:name w:val="3FEBC5F29E844EEEBDF2949A5D157CF3"/>
-  </w:style>
-  <w:style w:type="paragraph" w:customStyle="1" w:styleId="95F4CBB609A44020BEA45DD3BEEE5749">
-    <w:name w:val="95F4CBB609A44020BEA45DD3BEEE5749"/>
-  </w:style>
-  <w:style w:type="paragraph" w:customStyle="1" w:styleId="F6D371D300654410A6D9651C4F7AA66C">
-    <w:name w:val="F6D371D300654410A6D9651C4F7AA66C"/>
-  </w:style>
-  <w:style w:type="paragraph" w:customStyle="1" w:styleId="BB8675A41EA442229B66A1C1A44B9761">
-    <w:name w:val="BB8675A41EA442229B66A1C1A44B9761"/>
-  </w:style>
-  <w:style w:type="paragraph" w:customStyle="1" w:styleId="6DF50279227A4F418DA27675CE411B71">
-    <w:name w:val="6DF50279227A4F418DA27675CE411B71"/>
-  </w:style>
-  <w:style w:type="paragraph" w:customStyle="1" w:styleId="921B2089F32344E2834C19E71C91ACE7">
-    <w:name w:val="921B2089F32344E2834C19E71C91ACE7"/>
-  </w:style>
-  <w:style w:type="paragraph" w:customStyle="1" w:styleId="1E1E5517CD93422F974AA1553981B973">
-    <w:name w:val="1E1E5517CD93422F974AA1553981B973"/>
-  </w:style>
-  <w:style w:type="paragraph" w:customStyle="1" w:styleId="4D769A8797264CEB82E9123D487EF12E">
-    <w:name w:val="4D769A8797264CEB82E9123D487EF12E"/>
-  </w:style>
-  <w:style w:type="paragraph" w:customStyle="1" w:styleId="AF2F84C2BA6C4215AE6ABFD960D1029D">
-    <w:name w:val="AF2F84C2BA6C4215AE6ABFD960D1029D"/>
-  </w:style>
-  <w:style w:type="paragraph" w:customStyle="1" w:styleId="E07F6DD6F282462293D78019ACF85A82">
-    <w:name w:val="E07F6DD6F282462293D78019ACF85A82"/>
-  </w:style>
-  <w:style w:type="paragraph" w:customStyle="1" w:styleId="8383D4549E814B18AD6C2828B7A3E6BD">
-    <w:name w:val="8383D4549E814B18AD6C2828B7A3E6BD"/>
-  </w:style>
   <w:style w:type="paragraph" w:customStyle="1" w:styleId="BD1B3294669A4824A8EDD6010B10CE0A">
     <w:name w:val="BD1B3294669A4824A8EDD6010B10CE0A"/>
-  </w:style>
-  <w:style w:type="paragraph" w:customStyle="1" w:styleId="012DD3EC49BF417F95CA44C917D93697">
-    <w:name w:val="012DD3EC49BF417F95CA44C917D93697"/>
-  </w:style>
-  <w:style w:type="paragraph" w:customStyle="1" w:styleId="1B8CB406B40442DC971D87D51C6903EB">
-    <w:name w:val="1B8CB406B40442DC971D87D51C6903EB"/>
-  </w:style>
-  <w:style w:type="paragraph" w:customStyle="1" w:styleId="E12909EEC3DA4E7EB66C0D17456EEBD4">
-    <w:name w:val="E12909EEC3DA4E7EB66C0D17456EEBD4"/>
-  </w:style>
-  <w:style w:type="paragraph" w:customStyle="1" w:styleId="43C4969D3B264C05AD41A53129BB0F10">
-    <w:name w:val="43C4969D3B264C05AD41A53129BB0F10"/>
-  </w:style>
-  <w:style w:type="paragraph" w:customStyle="1" w:styleId="F2E513E97DBD4200A2FD768CDA43729F">
-    <w:name w:val="F2E513E97DBD4200A2FD768CDA43729F"/>
-  </w:style>
-  <w:style w:type="paragraph" w:customStyle="1" w:styleId="63D85349D9784A8993B3101A84FDB9C1">
-    <w:name w:val="63D85349D9784A8993B3101A84FDB9C1"/>
-  </w:style>
-  <w:style w:type="paragraph" w:customStyle="1" w:styleId="CE97CBE3EA75480DBC59AD5E0E9E7531">
-    <w:name w:val="CE97CBE3EA75480DBC59AD5E0E9E7531"/>
-  </w:style>
-  <w:style w:type="paragraph" w:customStyle="1" w:styleId="556A01BE0D564BE2BEF21DFC5CB67BC9">
-    <w:name w:val="556A01BE0D564BE2BEF21DFC5CB67BC9"/>
-    <w:rsid w:val="00EA7FDF"/>
-  </w:style>
-  <w:style w:type="paragraph" w:customStyle="1" w:styleId="BE85FA27880B4C3B81839393B618C503">
-    <w:name w:val="BE85FA27880B4C3B81839393B618C503"/>
-    <w:rsid w:val="00EA7FDF"/>
-  </w:style>
-  <w:style w:type="paragraph" w:customStyle="1" w:styleId="0FE98B321D4E4A34BB85EFDD5BF54C9E">
-    <w:name w:val="0FE98B321D4E4A34BB85EFDD5BF54C9E"/>
-    <w:rsid w:val="00EA7FDF"/>
-  </w:style>
-  <w:style w:type="paragraph" w:customStyle="1" w:styleId="B11FBD768C4E4EBFB262809849B06E7F">
-    <w:name w:val="B11FBD768C4E4EBFB262809849B06E7F"/>
-    <w:rsid w:val="00EA7FDF"/>
-  </w:style>
-  <w:style w:type="paragraph" w:customStyle="1" w:styleId="08212A4F643943CBA422C6F2B32F7350">
-    <w:name w:val="08212A4F643943CBA422C6F2B32F7350"/>
-    <w:rsid w:val="00EA7FDF"/>
-  </w:style>
-  <w:style w:type="paragraph" w:customStyle="1" w:styleId="8D146367DC8547ECAD64275E6C480CD9">
-    <w:name w:val="8D146367DC8547ECAD64275E6C480CD9"/>
-    <w:rsid w:val="00EA7FDF"/>
-  </w:style>
-  <w:style w:type="paragraph" w:customStyle="1" w:styleId="A8B0C1A752AC4F0DAE0CBFEE12450ACE">
-    <w:name w:val="A8B0C1A752AC4F0DAE0CBFEE12450ACE"/>
-    <w:rsid w:val="00EA7FDF"/>
-  </w:style>
-  <w:style w:type="paragraph" w:customStyle="1" w:styleId="07CD7743DD854655AF3D9BCE8D072C99">
-    <w:name w:val="07CD7743DD854655AF3D9BCE8D072C99"/>
-    <w:rsid w:val="00EA7FDF"/>
-  </w:style>
-  <w:style w:type="paragraph" w:customStyle="1" w:styleId="A45DEE168F9D47D79EA292C6D6C53D5B">
-    <w:name w:val="A45DEE168F9D47D79EA292C6D6C53D5B"/>
-    <w:rsid w:val="00EA7FDF"/>
-  </w:style>
-  <w:style w:type="paragraph" w:customStyle="1" w:styleId="E941A908CCF7406999C02EB6E57992FF">
-    <w:name w:val="E941A908CCF7406999C02EB6E57992FF"/>
-    <w:rsid w:val="00EA7FDF"/>
-  </w:style>
-  <w:style w:type="paragraph" w:customStyle="1" w:styleId="2122E7FE713B4168A42E4395BFE4C3DF">
-    <w:name w:val="2122E7FE713B4168A42E4395BFE4C3DF"/>
-    <w:rsid w:val="00EA7FDF"/>
   </w:style>
   <w:style w:type="paragraph" w:customStyle="1" w:styleId="0585CAC43D9E4739BC81CCDBEB497E7C">
     <w:name w:val="0585CAC43D9E4739BC81CCDBEB497E7C"/>
@@ -30937,7 +30594,7 @@
 </file>
 
 <file path=word/glossary/webSettings.xml><?xml version="1.0" encoding="utf-8"?>
-<w:webSettings xmlns:mc="http://schemas.openxmlformats.org/markup-compatibility/2006" xmlns:r="http://schemas.openxmlformats.org/officeDocument/2006/relationships" xmlns:w="http://schemas.openxmlformats.org/wordprocessingml/2006/main" xmlns:w14="http://schemas.microsoft.com/office/word/2010/wordml" xmlns:w15="http://schemas.microsoft.com/office/word/2012/wordml" xmlns:w16cid="http://schemas.microsoft.com/office/word/2016/wordml/cid" xmlns:w16se="http://schemas.microsoft.com/office/word/2015/wordml/symex" mc:Ignorable="w14 w15 w16se w16cid">
+<w:webSettings xmlns:mc="http://schemas.openxmlformats.org/markup-compatibility/2006" xmlns:r="http://schemas.openxmlformats.org/officeDocument/2006/relationships" xmlns:w="http://schemas.openxmlformats.org/wordprocessingml/2006/main" xmlns:w14="http://schemas.microsoft.com/office/word/2010/wordml" xmlns:w15="http://schemas.microsoft.com/office/word/2012/wordml" xmlns:w16cex="http://schemas.microsoft.com/office/word/2018/wordml/cex" xmlns:w16cid="http://schemas.microsoft.com/office/word/2016/wordml/cid" xmlns:w16="http://schemas.microsoft.com/office/word/2018/wordml" xmlns:w16se="http://schemas.microsoft.com/office/word/2015/wordml/symex" mc:Ignorable="w14 w15 w16se w16cid w16 w16cex">
   <w:optimizeForBrowser/>
   <w:allowPNG/>
 </w:webSettings>
@@ -31145,14 +30802,6 @@
 </file>
 
 <file path=customXml/item1.xml><?xml version="1.0" encoding="utf-8"?>
-<p:properties xmlns:p="http://schemas.microsoft.com/office/2006/metadata/properties" xmlns:xsi="http://www.w3.org/2001/XMLSchema-instance" xmlns:pc="http://schemas.microsoft.com/office/infopath/2007/PartnerControls">
-  <documentManagement>
-    <MediaServiceKeyPoints xmlns="71af3243-3dd4-4a8d-8c0d-dd76da1f02a5" xsi:nil="true"/>
-  </documentManagement>
-</p:properties>
-</file>
-
-<file path=customXml/item2.xml><?xml version="1.0" encoding="utf-8"?>
 <ct:contentTypeSchema xmlns:ct="http://schemas.microsoft.com/office/2006/metadata/contentType" xmlns:ma="http://schemas.microsoft.com/office/2006/metadata/properties/metaAttributes" ct:_="" ma:_="" ma:contentTypeName="Document" ma:contentTypeID="0x01010079F111ED35F8CC479449609E8A0923A6" ma:contentTypeVersion="11" ma:contentTypeDescription="Create a new document." ma:contentTypeScope="" ma:versionID="9677210f24a1be23c92c90fd886aa0aa">
   <xsd:schema xmlns:xsd="http://www.w3.org/2001/XMLSchema" xmlns:xs="http://www.w3.org/2001/XMLSchema" xmlns:p="http://schemas.microsoft.com/office/2006/metadata/properties" xmlns:ns2="71af3243-3dd4-4a8d-8c0d-dd76da1f02a5" xmlns:ns3="16c05727-aa75-4e4a-9b5f-8a80a1165891" targetNamespace="http://schemas.microsoft.com/office/2006/metadata/properties" ma:root="true" ma:fieldsID="60e05723c5c1908df1a1a4ebf11d344e" ns2:_="" ns3:_="">
     <xsd:import namespace="71af3243-3dd4-4a8d-8c0d-dd76da1f02a5"/>
@@ -31363,7 +31012,19 @@
 </ct:contentTypeSchema>
 </file>
 
+<file path=customXml/item2.xml><?xml version="1.0" encoding="utf-8"?>
+<p:properties xmlns:p="http://schemas.microsoft.com/office/2006/metadata/properties" xmlns:xsi="http://www.w3.org/2001/XMLSchema-instance" xmlns:pc="http://schemas.microsoft.com/office/infopath/2007/PartnerControls">
+  <documentManagement>
+    <MediaServiceKeyPoints xmlns="71af3243-3dd4-4a8d-8c0d-dd76da1f02a5" xsi:nil="true"/>
+  </documentManagement>
+</p:properties>
+</file>
+
 <file path=customXml/item3.xml><?xml version="1.0" encoding="utf-8"?>
+<b:Sources xmlns:b="http://schemas.openxmlformats.org/officeDocument/2006/bibliography" xmlns="http://schemas.openxmlformats.org/officeDocument/2006/bibliography" SelectedStyle="\APASixthEditionOfficeOnline.xsl" StyleName="APA" Version="6"/>
+</file>
+
+<file path=customXml/item4.xml><?xml version="1.0" encoding="utf-8"?>
 <?mso-contentType ?>
 <FormTemplates xmlns="http://schemas.microsoft.com/sharepoint/v3/contenttype/forms">
   <Display>DocumentLibraryForm</Display>
@@ -31372,21 +31033,7 @@
 </FormTemplates>
 </file>
 
-<file path=customXml/item4.xml><?xml version="1.0" encoding="utf-8"?>
-<b:Sources xmlns:b="http://schemas.openxmlformats.org/officeDocument/2006/bibliography" xmlns="http://schemas.openxmlformats.org/officeDocument/2006/bibliography" SelectedStyle="\APASixthEditionOfficeOnline.xsl" StyleName="APA" Version="6"/>
-</file>
-
 <file path=customXml/itemProps1.xml><?xml version="1.0" encoding="utf-8"?>
-<ds:datastoreItem xmlns:ds="http://schemas.openxmlformats.org/officeDocument/2006/customXml" ds:itemID="{F2AE156F-FAD6-48D0-AB60-1722333C8362}">
-  <ds:schemaRefs>
-    <ds:schemaRef ds:uri="http://schemas.microsoft.com/office/2006/metadata/properties"/>
-    <ds:schemaRef ds:uri="http://schemas.microsoft.com/office/infopath/2007/PartnerControls"/>
-    <ds:schemaRef ds:uri="71af3243-3dd4-4a8d-8c0d-dd76da1f02a5"/>
-  </ds:schemaRefs>
-</ds:datastoreItem>
-</file>
-
-<file path=customXml/itemProps2.xml><?xml version="1.0" encoding="utf-8"?>
 <ds:datastoreItem xmlns:ds="http://schemas.openxmlformats.org/officeDocument/2006/customXml" ds:itemID="{459B6AF4-E925-4A75-A45E-1B6610FC1703}">
   <ds:schemaRefs>
     <ds:schemaRef ds:uri="http://schemas.microsoft.com/office/2006/metadata/contentType"/>
@@ -31405,18 +31052,28 @@
 </ds:datastoreItem>
 </file>
 
+<file path=customXml/itemProps2.xml><?xml version="1.0" encoding="utf-8"?>
+<ds:datastoreItem xmlns:ds="http://schemas.openxmlformats.org/officeDocument/2006/customXml" ds:itemID="{F2AE156F-FAD6-48D0-AB60-1722333C8362}">
+  <ds:schemaRefs>
+    <ds:schemaRef ds:uri="http://schemas.microsoft.com/office/2006/metadata/properties"/>
+    <ds:schemaRef ds:uri="http://schemas.microsoft.com/office/infopath/2007/PartnerControls"/>
+    <ds:schemaRef ds:uri="71af3243-3dd4-4a8d-8c0d-dd76da1f02a5"/>
+  </ds:schemaRefs>
+</ds:datastoreItem>
+</file>
+
 <file path=customXml/itemProps3.xml><?xml version="1.0" encoding="utf-8"?>
+<ds:datastoreItem xmlns:ds="http://schemas.openxmlformats.org/officeDocument/2006/customXml" ds:itemID="{92462C11-B7F3-5845-968F-5B9573813F38}">
+  <ds:schemaRefs>
+    <ds:schemaRef ds:uri="http://schemas.openxmlformats.org/officeDocument/2006/bibliography"/>
+  </ds:schemaRefs>
+</ds:datastoreItem>
+</file>
+
+<file path=customXml/itemProps4.xml><?xml version="1.0" encoding="utf-8"?>
 <ds:datastoreItem xmlns:ds="http://schemas.openxmlformats.org/officeDocument/2006/customXml" ds:itemID="{89E3B718-8B27-48AF-8E10-37ABDC429EC0}">
   <ds:schemaRefs>
     <ds:schemaRef ds:uri="http://schemas.microsoft.com/sharepoint/v3/contenttype/forms"/>
   </ds:schemaRefs>
 </ds:datastoreItem>
-</file>
-
-<file path=customXml/itemProps4.xml><?xml version="1.0" encoding="utf-8"?>
-<ds:datastoreItem xmlns:ds="http://schemas.openxmlformats.org/officeDocument/2006/customXml" ds:itemID="{92462C11-B7F3-5845-968F-5B9573813F38}">
-  <ds:schemaRefs>
-    <ds:schemaRef ds:uri="http://schemas.openxmlformats.org/officeDocument/2006/bibliography"/>
-  </ds:schemaRefs>
-</ds:datastoreItem>
 </file>
</xml_diff>